<commit_message>
bab 1 perbaikan halaman
</commit_message>
<xml_diff>
--- a/BAB I.docx
+++ b/BAB I.docx
@@ -214,6 +214,17 @@
           <w:szCs w:val="24"/>
           <w:lang w:val="fi-FI"/>
         </w:rPr>
+        <w:sectPr>
+          <w:headerReference w:type="even" r:id="rId8"/>
+          <w:headerReference w:type="default" r:id="rId9"/>
+          <w:footerReference w:type="default" r:id="rId10"/>
+          <w:footerReference w:type="first" r:id="rId11"/>
+          <w:pgSz w:w="11906" w:h="16838"/>
+          <w:pgMar w:top="2268" w:right="1701" w:bottom="1701" w:left="2268" w:header="720" w:footer="720" w:gutter="0"/>
+          <w:cols w:space="720"/>
+          <w:titlePg/>
+          <w:docGrid w:linePitch="360"/>
+        </w:sectPr>
       </w:pPr>
       <w:r>
         <w:rPr>
@@ -282,17 +293,31 @@
           <w:szCs w:val="24"/>
           <w:lang w:val="fi-FI"/>
         </w:rPr>
-        <w:t xml:space="preserve"> potensi besar untuk dieksplorasi dan dipromosikan melalui platform online. Kekayaan budaya dan keindahan alam Indonesia menjadi daya tarik yang besar bagi wisatawan lokal maupun mancanegara. Namun, masih </w:t>
-      </w:r>
-      <w:r>
+        <w:t xml:space="preserve"> potensi besar untuk dieksplorasi dan dipromosikan melalui platform online. Kekayaan budaya dan keindahan alam Indonesia menjadi daya tarik yang besar bagi wisatawan lokal maupun mancanegara.</w:t>
+      </w:r>
+    </w:p>
+    <w:p>
+      <w:pPr>
+        <w:pStyle w:val="NoSpacing"/>
+        <w:spacing w:line="480" w:lineRule="auto"/>
+        <w:ind w:firstLine="425"/>
+        <w:jc w:val="both"/>
         <w:rPr>
           <w:rFonts w:ascii="Times New Roman" w:hAnsi="Times New Roman" w:cs="Times New Roman"/>
           <w:sz w:val="24"/>
           <w:szCs w:val="24"/>
           <w:lang w:val="fi-FI"/>
         </w:rPr>
+      </w:pPr>
+      <w:r>
+        <w:rPr>
+          <w:rFonts w:ascii="Times New Roman" w:hAnsi="Times New Roman" w:cs="Times New Roman"/>
+          <w:sz w:val="24"/>
+          <w:szCs w:val="24"/>
+          <w:lang w:val="fi-FI"/>
+        </w:rPr>
         <w:lastRenderedPageBreak/>
-        <w:t>terdapat keterbatasan dalam pengelolaan informasi terkait ragam budaya dan potensi wisata yang dimiliki oleh Indonesia secara komprehensif dan terintegrasi.</w:t>
+        <w:t>Namun, masih terdapat keterbatasan dalam pengelolaan informasi terkait ragam budaya dan potensi wisata yang dimiliki oleh Indonesia secara komprehensif dan terintegrasi.</w:t>
       </w:r>
     </w:p>
     <w:p>
@@ -568,7 +593,7 @@
           <w:szCs w:val="24"/>
           <w:lang w:val="fi-FI"/>
         </w:rPr>
-        <w:t xml:space="preserve">merupakan proyek yang dipilih oleh peneliti dan tim. </w:t>
+        <w:t xml:space="preserve">merupakan proyek yang dipilih oleh peneliti </w:t>
       </w:r>
       <w:r>
         <w:rPr>
@@ -577,7 +602,8 @@
           <w:szCs w:val="24"/>
           <w:lang w:val="fi-FI"/>
         </w:rPr>
-        <w:t xml:space="preserve">Proyek ini bertujuan untuk menjadi pusat informasi dan promosi yang </w:t>
+        <w:lastRenderedPageBreak/>
+        <w:t xml:space="preserve">dan tim. </w:t>
       </w:r>
       <w:r>
         <w:rPr>
@@ -586,8 +612,7 @@
           <w:szCs w:val="24"/>
           <w:lang w:val="fi-FI"/>
         </w:rPr>
-        <w:lastRenderedPageBreak/>
-        <w:t>menyajikan ragam budaya, tradisi, keindahan alam, serta potensi wisata di berbagai wilayah Indonesia. Pengembangan front-end dan back-end website ini menjadi fokus utama dalam menghadirkan pengalaman digital yang menarik dan informatif bagi pengguna.</w:t>
+        <w:t>Proyek ini bertujuan untuk menjadi pusat informasi dan promosi yang menyajikan ragam budaya, tradisi, keindahan alam, serta potensi wisata di berbagai wilayah Indonesia. Pengembangan front-end dan back-end website ini menjadi fokus utama dalam menghadirkan pengalaman digital yang menarik dan informatif bagi pengguna.</w:t>
       </w:r>
     </w:p>
     <w:p>
@@ -729,6 +754,7 @@
           <w:szCs w:val="28"/>
           <w:lang w:val="id-ID"/>
         </w:rPr>
+        <w:lastRenderedPageBreak/>
         <w:softHyphen/>
       </w:r>
       <w:r>
@@ -807,7 +833,6 @@
           <w:szCs w:val="24"/>
           <w:lang w:val="id-ID"/>
         </w:rPr>
-        <w:lastRenderedPageBreak/>
         <w:t xml:space="preserve">Berdasarkan uraian diatas, dapat dirumuskan masalah penelitian adalah “ bagaimana cara melakukan perancangan </w:t>
       </w:r>
       <w:r>
@@ -1411,6 +1436,7 @@
           <w:szCs w:val="24"/>
           <w:lang w:val="id-ID"/>
         </w:rPr>
+        <w:lastRenderedPageBreak/>
         <w:t xml:space="preserve">Sistem </w:t>
       </w:r>
       <w:r>
@@ -1438,16 +1464,7 @@
           <w:szCs w:val="24"/>
           <w:lang w:val="en-US"/>
         </w:rPr>
-        <w:t>NusantaraKu: “Jelajahi Ragam Budaya Indonesia”</w:t>
-      </w:r>
-      <w:r>
-        <w:rPr>
-          <w:rFonts w:ascii="Times New Roman" w:hAnsi="Times New Roman" w:cs="Times New Roman"/>
-          <w:sz w:val="24"/>
-          <w:szCs w:val="24"/>
-          <w:lang w:val="en-US"/>
-        </w:rPr>
-        <w:t xml:space="preserve"> hanya tersedia dalam bahasa Indonesia.</w:t>
+        <w:t>NusantaraKu: “Jelajahi Ragam Budaya Indonesia” hanya tersedia dalam bahasa Indonesia.</w:t>
       </w:r>
     </w:p>
     <w:p>
@@ -1944,6 +1961,7 @@
       <w:pPr>
         <w:pStyle w:val="NoSpacing"/>
         <w:spacing w:line="480" w:lineRule="auto"/>
+        <w:ind w:firstLine="567"/>
         <w:jc w:val="both"/>
         <w:rPr>
           <w:rFonts w:ascii="Times New Roman" w:hAnsi="Times New Roman" w:cs="Times New Roman"/>
@@ -2245,16 +2263,7 @@
           <w:szCs w:val="24"/>
           <w:lang w:val="id-ID"/>
         </w:rPr>
-        <w:t>Version Control System(VCS) menggunakan Git dan GitHub, module bundler menggunakan Vite JS dan google login menggunakan Laravel Socialite</w:t>
-      </w:r>
-      <w:r>
-        <w:rPr>
-          <w:rFonts w:ascii="Times New Roman" w:hAnsi="Times New Roman" w:cs="Times New Roman"/>
-          <w:sz w:val="24"/>
-          <w:szCs w:val="24"/>
-          <w:lang w:val="id-ID"/>
-        </w:rPr>
-        <w:t xml:space="preserve">. Pada bab ini juga memuat tinjauan </w:t>
+        <w:t xml:space="preserve">Version Control System(VCS) menggunakan Git dan GitHub, module bundler menggunakan Vite JS dan google login </w:t>
       </w:r>
       <w:r>
         <w:rPr>
@@ -2264,7 +2273,16 @@
           <w:lang w:val="id-ID"/>
         </w:rPr>
         <w:lastRenderedPageBreak/>
-        <w:t>pustaka yang berisi penelitian-penelitian sebelumnya yang berhubungan dengan penelitian ini.</w:t>
+        <w:t>menggunakan Laravel Socialite</w:t>
+      </w:r>
+      <w:r>
+        <w:rPr>
+          <w:rFonts w:ascii="Times New Roman" w:hAnsi="Times New Roman" w:cs="Times New Roman"/>
+          <w:sz w:val="24"/>
+          <w:szCs w:val="24"/>
+          <w:lang w:val="id-ID"/>
+        </w:rPr>
+        <w:t>. Pada bab ini juga memuat tinjauan pustaka yang berisi penelitian-penelitian sebelumnya yang berhubungan dengan penelitian ini.</w:t>
       </w:r>
     </w:p>
     <w:p>
@@ -2357,51 +2375,6 @@
         <w:spacing w:line="480" w:lineRule="auto"/>
         <w:ind w:left="1560"/>
         <w:jc w:val="both"/>
-        <w:rPr>
-          <w:rFonts w:ascii="Times New Roman" w:hAnsi="Times New Roman" w:cs="Times New Roman"/>
-          <w:sz w:val="24"/>
-          <w:szCs w:val="24"/>
-          <w:lang w:val="id-ID"/>
-        </w:rPr>
-      </w:pPr>
-    </w:p>
-    <w:p>
-      <w:pPr>
-        <w:pStyle w:val="NoSpacing"/>
-        <w:tabs>
-          <w:tab w:val="left" w:pos="1560"/>
-        </w:tabs>
-        <w:spacing w:line="480" w:lineRule="auto"/>
-        <w:ind w:left="1560"/>
-        <w:jc w:val="both"/>
-        <w:rPr>
-          <w:rFonts w:ascii="Times New Roman" w:hAnsi="Times New Roman" w:cs="Times New Roman"/>
-          <w:sz w:val="24"/>
-          <w:szCs w:val="24"/>
-          <w:lang w:val="id-ID"/>
-        </w:rPr>
-      </w:pPr>
-    </w:p>
-    <w:p>
-      <w:pPr>
-        <w:pStyle w:val="NoSpacing"/>
-        <w:tabs>
-          <w:tab w:val="left" w:pos="1560"/>
-        </w:tabs>
-        <w:spacing w:line="480" w:lineRule="auto"/>
-        <w:ind w:left="1560"/>
-        <w:jc w:val="both"/>
-        <w:rPr>
-          <w:rFonts w:ascii="Times New Roman" w:hAnsi="Times New Roman" w:cs="Times New Roman"/>
-          <w:sz w:val="24"/>
-          <w:szCs w:val="24"/>
-          <w:lang w:val="id-ID"/>
-        </w:rPr>
-      </w:pPr>
-    </w:p>
-    <w:p>
-      <w:pPr>
-        <w:spacing w:line="480" w:lineRule="auto"/>
         <w:rPr>
           <w:rFonts w:ascii="Times New Roman" w:hAnsi="Times New Roman" w:cs="Times New Roman"/>
           <w:sz w:val="24"/>
@@ -2624,17 +2597,7 @@
           <w:szCs w:val="24"/>
           <w:lang w:val="id-ID"/>
         </w:rPr>
-        <w:t xml:space="preserve">website yang telah dibangun dan analisis hasil yang </w:t>
-      </w:r>
-      <w:r>
-        <w:rPr>
-          <w:rFonts w:ascii="Times New Roman" w:hAnsi="Times New Roman" w:cs="Times New Roman"/>
-          <w:sz w:val="24"/>
-          <w:szCs w:val="24"/>
-          <w:lang w:val="id-ID"/>
-        </w:rPr>
-        <w:lastRenderedPageBreak/>
-        <w:t>dicapai oleh sistem.</w:t>
+        <w:t>website yang telah dibangun dan analisis hasil yang dicapai oleh sistem.</w:t>
       </w:r>
       <w:r>
         <w:rPr>
@@ -2645,6 +2608,20 @@
         </w:rPr>
         <w:cr/>
       </w:r>
+    </w:p>
+    <w:p>
+      <w:pPr>
+        <w:pStyle w:val="NoSpacing"/>
+        <w:spacing w:line="480" w:lineRule="auto"/>
+        <w:ind w:left="1701"/>
+        <w:jc w:val="both"/>
+        <w:rPr>
+          <w:rFonts w:ascii="Times New Roman" w:hAnsi="Times New Roman" w:cs="Times New Roman"/>
+          <w:sz w:val="24"/>
+          <w:szCs w:val="24"/>
+          <w:lang w:val="id-ID"/>
+        </w:rPr>
+      </w:pPr>
     </w:p>
     <w:p>
       <w:pPr>
@@ -2669,6 +2646,7 @@
           <w:szCs w:val="28"/>
           <w:lang w:val="id-ID"/>
         </w:rPr>
+        <w:lastRenderedPageBreak/>
         <w:t xml:space="preserve">BAB VI </w:t>
       </w:r>
       <w:r>
@@ -2875,6 +2853,11 @@
           <w:szCs w:val="24"/>
           <w:lang w:val="id-ID"/>
         </w:rPr>
+      </w:pPr>
+    </w:p>
+    <w:p>
+      <w:pPr>
+        <w:spacing w:line="480" w:lineRule="auto"/>
       </w:pPr>
     </w:p>
     <w:p>
@@ -3058,33 +3041,88 @@
       </w:sdtContent>
     </w:sdt>
     <w:sectPr>
-      <w:headerReference w:type="even" r:id="rId6"/>
-      <w:headerReference w:type="default" r:id="rId7"/>
-      <w:footerReference w:type="default" r:id="rId8"/>
-      <w:footerReference w:type="first" r:id="rId9"/>
+      <w:footerReference w:type="default" r:id="rId12"/>
+      <w:headerReference w:type="first" r:id="rId13"/>
+      <w:footerReference w:type="first" r:id="rId14"/>
       <w:pgSz w:w="11906" w:h="16838"/>
       <w:pgMar w:top="2268" w:right="1701" w:bottom="1701" w:left="2268" w:header="720" w:footer="720" w:gutter="0"/>
       <w:cols w:space="720"/>
-      <w:titlePg/>
       <w:docGrid w:linePitch="360"/>
     </w:sectPr>
   </w:body>
 </w:document>
 </file>
 
+<file path=word/endnotes.xml><?xml version="1.0" encoding="utf-8"?>
+<w:endnotes xmlns:wpc="http://schemas.microsoft.com/office/word/2010/wordprocessingCanvas" xmlns:cx="http://schemas.microsoft.com/office/drawing/2014/chartex" xmlns:cx1="http://schemas.microsoft.com/office/drawing/2015/9/8/chartex" xmlns:cx2="http://schemas.microsoft.com/office/drawing/2015/10/21/chartex" xmlns:cx3="http://schemas.microsoft.com/office/drawing/2016/5/9/chartex" xmlns:cx4="http://schemas.microsoft.com/office/drawing/2016/5/10/chartex" xmlns:cx5="http://schemas.microsoft.com/office/drawing/2016/5/11/chartex" xmlns:cx6="http://schemas.microsoft.com/office/drawing/2016/5/12/chartex" xmlns:cx7="http://schemas.microsoft.com/office/drawing/2016/5/13/chartex" xmlns:cx8="http://schemas.microsoft.com/office/drawing/2016/5/14/chartex" xmlns:mc="http://schemas.openxmlformats.org/markup-compatibility/2006" xmlns:aink="http://schemas.microsoft.com/office/drawing/2016/ink" xmlns:am3d="http://schemas.microsoft.com/office/drawing/2017/model3d" xmlns:o="urn:schemas-microsoft-com:office:office" xmlns:oel="http://schemas.microsoft.com/office/2019/extlst" xmlns:r="http://schemas.openxmlformats.org/officeDocument/2006/relationships" xmlns:m="http://schemas.openxmlformats.org/officeDocument/2006/math" xmlns:v="urn:schemas-microsoft-com:vml" xmlns:wp14="http://schemas.microsoft.com/office/word/2010/wordprocessingDrawing" xmlns:wp="http://schemas.openxmlformats.org/drawingml/2006/wordprocessingDrawing" xmlns:w10="urn:schemas-microsoft-com:office:word" xmlns:w="http://schemas.openxmlformats.org/wordprocessingml/2006/main" xmlns:w14="http://schemas.microsoft.com/office/word/2010/wordml" xmlns:w15="http://schemas.microsoft.com/office/word/2012/wordml" xmlns:w16cex="http://schemas.microsoft.com/office/word/2018/wordml/cex" xmlns:w16cid="http://schemas.microsoft.com/office/word/2016/wordml/cid" xmlns:w16="http://schemas.microsoft.com/office/word/2018/wordml" xmlns:w16sdtdh="http://schemas.microsoft.com/office/word/2020/wordml/sdtdatahash" xmlns:w16se="http://schemas.microsoft.com/office/word/2015/wordml/symex" xmlns:wpg="http://schemas.microsoft.com/office/word/2010/wordprocessingGroup" xmlns:wpi="http://schemas.microsoft.com/office/word/2010/wordprocessingInk" xmlns:wne="http://schemas.microsoft.com/office/word/2006/wordml" xmlns:wps="http://schemas.microsoft.com/office/word/2010/wordprocessingShape" mc:Ignorable="w14 w15 w16se w16cid w16 w16cex w16sdtdh wp14">
+  <w:endnote w:type="separator" w:id="-1">
+    <w:p>
+      <w:pPr>
+        <w:spacing w:after="0" w:line="240" w:lineRule="auto"/>
+      </w:pPr>
+      <w:r>
+        <w:separator/>
+      </w:r>
+    </w:p>
+  </w:endnote>
+  <w:endnote w:type="continuationSeparator" w:id="0">
+    <w:p>
+      <w:pPr>
+        <w:spacing w:after="0" w:line="240" w:lineRule="auto"/>
+      </w:pPr>
+      <w:r>
+        <w:continuationSeparator/>
+      </w:r>
+    </w:p>
+  </w:endnote>
+</w:endnotes>
+</file>
+
 <file path=word/footer1.xml><?xml version="1.0" encoding="utf-8"?>
 <w:ftr xmlns:wpc="http://schemas.microsoft.com/office/word/2010/wordprocessingCanvas" xmlns:cx="http://schemas.microsoft.com/office/drawing/2014/chartex" xmlns:cx1="http://schemas.microsoft.com/office/drawing/2015/9/8/chartex" xmlns:cx2="http://schemas.microsoft.com/office/drawing/2015/10/21/chartex" xmlns:cx3="http://schemas.microsoft.com/office/drawing/2016/5/9/chartex" xmlns:cx4="http://schemas.microsoft.com/office/drawing/2016/5/10/chartex" xmlns:cx5="http://schemas.microsoft.com/office/drawing/2016/5/11/chartex" xmlns:cx6="http://schemas.microsoft.com/office/drawing/2016/5/12/chartex" xmlns:cx7="http://schemas.microsoft.com/office/drawing/2016/5/13/chartex" xmlns:cx8="http://schemas.microsoft.com/office/drawing/2016/5/14/chartex" xmlns:mc="http://schemas.openxmlformats.org/markup-compatibility/2006" xmlns:aink="http://schemas.microsoft.com/office/drawing/2016/ink" xmlns:am3d="http://schemas.microsoft.com/office/drawing/2017/model3d" xmlns:o="urn:schemas-microsoft-com:office:office" xmlns:oel="http://schemas.microsoft.com/office/2019/extlst" xmlns:r="http://schemas.openxmlformats.org/officeDocument/2006/relationships" xmlns:m="http://schemas.openxmlformats.org/officeDocument/2006/math" xmlns:v="urn:schemas-microsoft-com:vml" xmlns:wp14="http://schemas.microsoft.com/office/word/2010/wordprocessingDrawing" xmlns:wp="http://schemas.openxmlformats.org/drawingml/2006/wordprocessingDrawing" xmlns:w10="urn:schemas-microsoft-com:office:word" xmlns:w="http://schemas.openxmlformats.org/wordprocessingml/2006/main" xmlns:w14="http://schemas.microsoft.com/office/word/2010/wordml" xmlns:w15="http://schemas.microsoft.com/office/word/2012/wordml" xmlns:w16cex="http://schemas.microsoft.com/office/word/2018/wordml/cex" xmlns:w16cid="http://schemas.microsoft.com/office/word/2016/wordml/cid" xmlns:w16="http://schemas.microsoft.com/office/word/2018/wordml" xmlns:w16sdtdh="http://schemas.microsoft.com/office/word/2020/wordml/sdtdatahash" xmlns:w16se="http://schemas.microsoft.com/office/word/2015/wordml/symex" xmlns:wpg="http://schemas.microsoft.com/office/word/2010/wordprocessingGroup" xmlns:wpi="http://schemas.microsoft.com/office/word/2010/wordprocessingInk" xmlns:wne="http://schemas.microsoft.com/office/word/2006/wordml" xmlns:wps="http://schemas.microsoft.com/office/word/2010/wordprocessingShape" mc:Ignorable="w14 w15 w16se w16cid w16 w16cex w16sdtdh wp14">
-  <w:p>
-    <w:pPr>
-      <w:pStyle w:val="Footer"/>
-      <w:jc w:val="center"/>
+  <w:sdt>
+    <w:sdtPr>
+      <w:id w:val="315073049"/>
+      <w:docPartObj>
+        <w:docPartGallery w:val="Page Numbers (Bottom of Page)"/>
+        <w:docPartUnique/>
+      </w:docPartObj>
+    </w:sdtPr>
+    <w:sdtEndPr>
       <w:rPr>
-        <w:rFonts w:ascii="Times New Roman" w:hAnsi="Times New Roman" w:cs="Times New Roman"/>
-        <w:sz w:val="24"/>
-        <w:szCs w:val="24"/>
+        <w:noProof/>
       </w:rPr>
-    </w:pPr>
-  </w:p>
+    </w:sdtEndPr>
+    <w:sdtContent>
+      <w:p>
+        <w:pPr>
+          <w:pStyle w:val="Footer"/>
+          <w:jc w:val="center"/>
+        </w:pPr>
+        <w:r>
+          <w:fldChar w:fldCharType="begin"/>
+        </w:r>
+        <w:r>
+          <w:instrText xml:space="preserve"> PAGE   \* MERGEFORMAT </w:instrText>
+        </w:r>
+        <w:r>
+          <w:fldChar w:fldCharType="separate"/>
+        </w:r>
+        <w:r>
+          <w:rPr>
+            <w:noProof/>
+          </w:rPr>
+          <w:t>2</w:t>
+        </w:r>
+        <w:r>
+          <w:rPr>
+            <w:noProof/>
+          </w:rPr>
+          <w:fldChar w:fldCharType="end"/>
+        </w:r>
+      </w:p>
+    </w:sdtContent>
+  </w:sdt>
   <w:p>
     <w:pPr>
       <w:pStyle w:val="Footer"/>
@@ -3110,6 +3148,66 @@
     </w:r>
   </w:p>
 </w:ftr>
+</file>
+
+<file path=word/footer3.xml><?xml version="1.0" encoding="utf-8"?>
+<w:ftr xmlns:wpc="http://schemas.microsoft.com/office/word/2010/wordprocessingCanvas" xmlns:cx="http://schemas.microsoft.com/office/drawing/2014/chartex" xmlns:cx1="http://schemas.microsoft.com/office/drawing/2015/9/8/chartex" xmlns:cx2="http://schemas.microsoft.com/office/drawing/2015/10/21/chartex" xmlns:cx3="http://schemas.microsoft.com/office/drawing/2016/5/9/chartex" xmlns:cx4="http://schemas.microsoft.com/office/drawing/2016/5/10/chartex" xmlns:cx5="http://schemas.microsoft.com/office/drawing/2016/5/11/chartex" xmlns:cx6="http://schemas.microsoft.com/office/drawing/2016/5/12/chartex" xmlns:cx7="http://schemas.microsoft.com/office/drawing/2016/5/13/chartex" xmlns:cx8="http://schemas.microsoft.com/office/drawing/2016/5/14/chartex" xmlns:mc="http://schemas.openxmlformats.org/markup-compatibility/2006" xmlns:aink="http://schemas.microsoft.com/office/drawing/2016/ink" xmlns:am3d="http://schemas.microsoft.com/office/drawing/2017/model3d" xmlns:o="urn:schemas-microsoft-com:office:office" xmlns:oel="http://schemas.microsoft.com/office/2019/extlst" xmlns:r="http://schemas.openxmlformats.org/officeDocument/2006/relationships" xmlns:m="http://schemas.openxmlformats.org/officeDocument/2006/math" xmlns:v="urn:schemas-microsoft-com:vml" xmlns:wp14="http://schemas.microsoft.com/office/word/2010/wordprocessingDrawing" xmlns:wp="http://schemas.openxmlformats.org/drawingml/2006/wordprocessingDrawing" xmlns:w10="urn:schemas-microsoft-com:office:word" xmlns:w="http://schemas.openxmlformats.org/wordprocessingml/2006/main" xmlns:w14="http://schemas.microsoft.com/office/word/2010/wordml" xmlns:w15="http://schemas.microsoft.com/office/word/2012/wordml" xmlns:w16cex="http://schemas.microsoft.com/office/word/2018/wordml/cex" xmlns:w16cid="http://schemas.microsoft.com/office/word/2016/wordml/cid" xmlns:w16="http://schemas.microsoft.com/office/word/2018/wordml" xmlns:w16sdtdh="http://schemas.microsoft.com/office/word/2020/wordml/sdtdatahash" xmlns:w16se="http://schemas.microsoft.com/office/word/2015/wordml/symex" xmlns:wpg="http://schemas.microsoft.com/office/word/2010/wordprocessingGroup" xmlns:wpi="http://schemas.microsoft.com/office/word/2010/wordprocessingInk" xmlns:wne="http://schemas.microsoft.com/office/word/2006/wordml" xmlns:wps="http://schemas.microsoft.com/office/word/2010/wordprocessingShape" mc:Ignorable="w14 w15 w16se w16cid w16 w16cex w16sdtdh wp14">
+  <w:p>
+    <w:pPr>
+      <w:pStyle w:val="Footer"/>
+      <w:jc w:val="center"/>
+    </w:pPr>
+  </w:p>
+  <w:p>
+    <w:pPr>
+      <w:pStyle w:val="Footer"/>
+    </w:pPr>
+  </w:p>
+</w:ftr>
+</file>
+
+<file path=word/footer4.xml><?xml version="1.0" encoding="utf-8"?>
+<w:ftr xmlns:wpc="http://schemas.microsoft.com/office/word/2010/wordprocessingCanvas" xmlns:cx="http://schemas.microsoft.com/office/drawing/2014/chartex" xmlns:cx1="http://schemas.microsoft.com/office/drawing/2015/9/8/chartex" xmlns:cx2="http://schemas.microsoft.com/office/drawing/2015/10/21/chartex" xmlns:cx3="http://schemas.microsoft.com/office/drawing/2016/5/9/chartex" xmlns:cx4="http://schemas.microsoft.com/office/drawing/2016/5/10/chartex" xmlns:cx5="http://schemas.microsoft.com/office/drawing/2016/5/11/chartex" xmlns:cx6="http://schemas.microsoft.com/office/drawing/2016/5/12/chartex" xmlns:cx7="http://schemas.microsoft.com/office/drawing/2016/5/13/chartex" xmlns:cx8="http://schemas.microsoft.com/office/drawing/2016/5/14/chartex" xmlns:mc="http://schemas.openxmlformats.org/markup-compatibility/2006" xmlns:aink="http://schemas.microsoft.com/office/drawing/2016/ink" xmlns:am3d="http://schemas.microsoft.com/office/drawing/2017/model3d" xmlns:o="urn:schemas-microsoft-com:office:office" xmlns:oel="http://schemas.microsoft.com/office/2019/extlst" xmlns:r="http://schemas.openxmlformats.org/officeDocument/2006/relationships" xmlns:m="http://schemas.openxmlformats.org/officeDocument/2006/math" xmlns:v="urn:schemas-microsoft-com:vml" xmlns:wp14="http://schemas.microsoft.com/office/word/2010/wordprocessingDrawing" xmlns:wp="http://schemas.openxmlformats.org/drawingml/2006/wordprocessingDrawing" xmlns:w10="urn:schemas-microsoft-com:office:word" xmlns:w="http://schemas.openxmlformats.org/wordprocessingml/2006/main" xmlns:w14="http://schemas.microsoft.com/office/word/2010/wordml" xmlns:w15="http://schemas.microsoft.com/office/word/2012/wordml" xmlns:w16cex="http://schemas.microsoft.com/office/word/2018/wordml/cex" xmlns:w16cid="http://schemas.microsoft.com/office/word/2016/wordml/cid" xmlns:w16="http://schemas.microsoft.com/office/word/2018/wordml" xmlns:w16sdtdh="http://schemas.microsoft.com/office/word/2020/wordml/sdtdatahash" xmlns:w16se="http://schemas.microsoft.com/office/word/2015/wordml/symex" xmlns:wpg="http://schemas.microsoft.com/office/word/2010/wordprocessingGroup" xmlns:wpi="http://schemas.microsoft.com/office/word/2010/wordprocessingInk" xmlns:wne="http://schemas.microsoft.com/office/word/2006/wordml" xmlns:wps="http://schemas.microsoft.com/office/word/2010/wordprocessingShape" mc:Ignorable="w14 w15 w16se w16cid w16 w16cex w16sdtdh wp14">
+  <w:p>
+    <w:pPr>
+      <w:pStyle w:val="Footer"/>
+      <w:jc w:val="center"/>
+    </w:pPr>
+    <w:r>
+      <w:rPr>
+        <w:rFonts w:ascii="Times New Roman" w:hAnsi="Times New Roman" w:cs="Times New Roman"/>
+        <w:sz w:val="24"/>
+        <w:szCs w:val="24"/>
+      </w:rPr>
+      <w:t>1</w:t>
+    </w:r>
+  </w:p>
+</w:ftr>
+</file>
+
+<file path=word/footnotes.xml><?xml version="1.0" encoding="utf-8"?>
+<w:footnotes xmlns:wpc="http://schemas.microsoft.com/office/word/2010/wordprocessingCanvas" xmlns:cx="http://schemas.microsoft.com/office/drawing/2014/chartex" xmlns:cx1="http://schemas.microsoft.com/office/drawing/2015/9/8/chartex" xmlns:cx2="http://schemas.microsoft.com/office/drawing/2015/10/21/chartex" xmlns:cx3="http://schemas.microsoft.com/office/drawing/2016/5/9/chartex" xmlns:cx4="http://schemas.microsoft.com/office/drawing/2016/5/10/chartex" xmlns:cx5="http://schemas.microsoft.com/office/drawing/2016/5/11/chartex" xmlns:cx6="http://schemas.microsoft.com/office/drawing/2016/5/12/chartex" xmlns:cx7="http://schemas.microsoft.com/office/drawing/2016/5/13/chartex" xmlns:cx8="http://schemas.microsoft.com/office/drawing/2016/5/14/chartex" xmlns:mc="http://schemas.openxmlformats.org/markup-compatibility/2006" xmlns:aink="http://schemas.microsoft.com/office/drawing/2016/ink" xmlns:am3d="http://schemas.microsoft.com/office/drawing/2017/model3d" xmlns:o="urn:schemas-microsoft-com:office:office" xmlns:oel="http://schemas.microsoft.com/office/2019/extlst" xmlns:r="http://schemas.openxmlformats.org/officeDocument/2006/relationships" xmlns:m="http://schemas.openxmlformats.org/officeDocument/2006/math" xmlns:v="urn:schemas-microsoft-com:vml" xmlns:wp14="http://schemas.microsoft.com/office/word/2010/wordprocessingDrawing" xmlns:wp="http://schemas.openxmlformats.org/drawingml/2006/wordprocessingDrawing" xmlns:w10="urn:schemas-microsoft-com:office:word" xmlns:w="http://schemas.openxmlformats.org/wordprocessingml/2006/main" xmlns:w14="http://schemas.microsoft.com/office/word/2010/wordml" xmlns:w15="http://schemas.microsoft.com/office/word/2012/wordml" xmlns:w16cex="http://schemas.microsoft.com/office/word/2018/wordml/cex" xmlns:w16cid="http://schemas.microsoft.com/office/word/2016/wordml/cid" xmlns:w16="http://schemas.microsoft.com/office/word/2018/wordml" xmlns:w16sdtdh="http://schemas.microsoft.com/office/word/2020/wordml/sdtdatahash" xmlns:w16se="http://schemas.microsoft.com/office/word/2015/wordml/symex" xmlns:wpg="http://schemas.microsoft.com/office/word/2010/wordprocessingGroup" xmlns:wpi="http://schemas.microsoft.com/office/word/2010/wordprocessingInk" xmlns:wne="http://schemas.microsoft.com/office/word/2006/wordml" xmlns:wps="http://schemas.microsoft.com/office/word/2010/wordprocessingShape" mc:Ignorable="w14 w15 w16se w16cid w16 w16cex w16sdtdh wp14">
+  <w:footnote w:type="separator" w:id="-1">
+    <w:p>
+      <w:pPr>
+        <w:spacing w:after="0" w:line="240" w:lineRule="auto"/>
+      </w:pPr>
+      <w:r>
+        <w:separator/>
+      </w:r>
+    </w:p>
+  </w:footnote>
+  <w:footnote w:type="continuationSeparator" w:id="0">
+    <w:p>
+      <w:pPr>
+        <w:spacing w:after="0" w:line="240" w:lineRule="auto"/>
+      </w:pPr>
+      <w:r>
+        <w:continuationSeparator/>
+      </w:r>
+    </w:p>
+  </w:footnote>
+</w:footnotes>
 </file>
 
 <file path=word/header1.xml><?xml version="1.0" encoding="utf-8"?>
@@ -3202,12 +3300,7 @@
 <w:hdr xmlns:wpc="http://schemas.microsoft.com/office/word/2010/wordprocessingCanvas" xmlns:cx="http://schemas.microsoft.com/office/drawing/2014/chartex" xmlns:cx1="http://schemas.microsoft.com/office/drawing/2015/9/8/chartex" xmlns:cx2="http://schemas.microsoft.com/office/drawing/2015/10/21/chartex" xmlns:cx3="http://schemas.microsoft.com/office/drawing/2016/5/9/chartex" xmlns:cx4="http://schemas.microsoft.com/office/drawing/2016/5/10/chartex" xmlns:cx5="http://schemas.microsoft.com/office/drawing/2016/5/11/chartex" xmlns:cx6="http://schemas.microsoft.com/office/drawing/2016/5/12/chartex" xmlns:cx7="http://schemas.microsoft.com/office/drawing/2016/5/13/chartex" xmlns:cx8="http://schemas.microsoft.com/office/drawing/2016/5/14/chartex" xmlns:mc="http://schemas.openxmlformats.org/markup-compatibility/2006" xmlns:aink="http://schemas.microsoft.com/office/drawing/2016/ink" xmlns:am3d="http://schemas.microsoft.com/office/drawing/2017/model3d" xmlns:o="urn:schemas-microsoft-com:office:office" xmlns:oel="http://schemas.microsoft.com/office/2019/extlst" xmlns:r="http://schemas.openxmlformats.org/officeDocument/2006/relationships" xmlns:m="http://schemas.openxmlformats.org/officeDocument/2006/math" xmlns:v="urn:schemas-microsoft-com:vml" xmlns:wp14="http://schemas.microsoft.com/office/word/2010/wordprocessingDrawing" xmlns:wp="http://schemas.openxmlformats.org/drawingml/2006/wordprocessingDrawing" xmlns:w10="urn:schemas-microsoft-com:office:word" xmlns:w="http://schemas.openxmlformats.org/wordprocessingml/2006/main" xmlns:w14="http://schemas.microsoft.com/office/word/2010/wordml" xmlns:w15="http://schemas.microsoft.com/office/word/2012/wordml" xmlns:w16cex="http://schemas.microsoft.com/office/word/2018/wordml/cex" xmlns:w16cid="http://schemas.microsoft.com/office/word/2016/wordml/cid" xmlns:w16="http://schemas.microsoft.com/office/word/2018/wordml" xmlns:w16sdtdh="http://schemas.microsoft.com/office/word/2020/wordml/sdtdatahash" xmlns:w16se="http://schemas.microsoft.com/office/word/2015/wordml/symex" xmlns:wpg="http://schemas.microsoft.com/office/word/2010/wordprocessingGroup" xmlns:wpi="http://schemas.microsoft.com/office/word/2010/wordprocessingInk" xmlns:wne="http://schemas.microsoft.com/office/word/2006/wordml" xmlns:wps="http://schemas.microsoft.com/office/word/2010/wordprocessingShape" mc:Ignorable="w14 w15 w16se w16cid w16 w16cex w16sdtdh wp14">
   <w:sdt>
     <w:sdtPr>
-      <w:rPr>
-        <w:rFonts w:ascii="Times New Roman" w:hAnsi="Times New Roman" w:cs="Times New Roman"/>
-        <w:sz w:val="24"/>
-        <w:szCs w:val="24"/>
-      </w:rPr>
-      <w:id w:val="661982168"/>
+      <w:id w:val="-167706468"/>
       <w:docPartObj>
         <w:docPartGallery w:val="Page Numbers (Top of Page)"/>
         <w:docPartUnique/>
@@ -3216,8 +3309,6 @@
     <w:sdtEndPr>
       <w:rPr>
         <w:noProof/>
-        <w:sz w:val="28"/>
-        <w:szCs w:val="28"/>
       </w:rPr>
     </w:sdtEndPr>
     <w:sdtContent>
@@ -3225,51 +3316,25 @@
         <w:pPr>
           <w:pStyle w:val="Header"/>
           <w:jc w:val="right"/>
-          <w:rPr>
-            <w:rFonts w:ascii="Times New Roman" w:hAnsi="Times New Roman" w:cs="Times New Roman"/>
-            <w:sz w:val="24"/>
-            <w:szCs w:val="24"/>
-          </w:rPr>
         </w:pPr>
         <w:r>
-          <w:rPr>
-            <w:rFonts w:ascii="Times New Roman" w:hAnsi="Times New Roman" w:cs="Times New Roman"/>
-            <w:sz w:val="24"/>
-            <w:szCs w:val="24"/>
-          </w:rPr>
           <w:fldChar w:fldCharType="begin"/>
         </w:r>
         <w:r>
-          <w:rPr>
-            <w:rFonts w:ascii="Times New Roman" w:hAnsi="Times New Roman" w:cs="Times New Roman"/>
-            <w:sz w:val="24"/>
-            <w:szCs w:val="24"/>
-          </w:rPr>
           <w:instrText xml:space="preserve"> PAGE   \* MERGEFORMAT </w:instrText>
         </w:r>
         <w:r>
-          <w:rPr>
-            <w:rFonts w:ascii="Times New Roman" w:hAnsi="Times New Roman" w:cs="Times New Roman"/>
-            <w:sz w:val="24"/>
-            <w:szCs w:val="24"/>
-          </w:rPr>
           <w:fldChar w:fldCharType="separate"/>
         </w:r>
         <w:r>
           <w:rPr>
-            <w:rFonts w:ascii="Times New Roman" w:hAnsi="Times New Roman" w:cs="Times New Roman"/>
             <w:noProof/>
-            <w:sz w:val="24"/>
-            <w:szCs w:val="24"/>
           </w:rPr>
           <w:t>2</w:t>
         </w:r>
         <w:r>
           <w:rPr>
-            <w:rFonts w:ascii="Times New Roman" w:hAnsi="Times New Roman" w:cs="Times New Roman"/>
             <w:noProof/>
-            <w:sz w:val="24"/>
-            <w:szCs w:val="24"/>
           </w:rPr>
           <w:fldChar w:fldCharType="end"/>
         </w:r>
@@ -3287,6 +3352,16 @@
         <w:szCs w:val="24"/>
         <w:lang w:val="id-ID"/>
       </w:rPr>
+    </w:pPr>
+  </w:p>
+</w:hdr>
+</file>
+
+<file path=word/header3.xml><?xml version="1.0" encoding="utf-8"?>
+<w:hdr xmlns:wpc="http://schemas.microsoft.com/office/word/2010/wordprocessingCanvas" xmlns:cx="http://schemas.microsoft.com/office/drawing/2014/chartex" xmlns:cx1="http://schemas.microsoft.com/office/drawing/2015/9/8/chartex" xmlns:cx2="http://schemas.microsoft.com/office/drawing/2015/10/21/chartex" xmlns:cx3="http://schemas.microsoft.com/office/drawing/2016/5/9/chartex" xmlns:cx4="http://schemas.microsoft.com/office/drawing/2016/5/10/chartex" xmlns:cx5="http://schemas.microsoft.com/office/drawing/2016/5/11/chartex" xmlns:cx6="http://schemas.microsoft.com/office/drawing/2016/5/12/chartex" xmlns:cx7="http://schemas.microsoft.com/office/drawing/2016/5/13/chartex" xmlns:cx8="http://schemas.microsoft.com/office/drawing/2016/5/14/chartex" xmlns:mc="http://schemas.openxmlformats.org/markup-compatibility/2006" xmlns:aink="http://schemas.microsoft.com/office/drawing/2016/ink" xmlns:am3d="http://schemas.microsoft.com/office/drawing/2017/model3d" xmlns:o="urn:schemas-microsoft-com:office:office" xmlns:oel="http://schemas.microsoft.com/office/2019/extlst" xmlns:r="http://schemas.openxmlformats.org/officeDocument/2006/relationships" xmlns:m="http://schemas.openxmlformats.org/officeDocument/2006/math" xmlns:v="urn:schemas-microsoft-com:vml" xmlns:wp14="http://schemas.microsoft.com/office/word/2010/wordprocessingDrawing" xmlns:wp="http://schemas.openxmlformats.org/drawingml/2006/wordprocessingDrawing" xmlns:w10="urn:schemas-microsoft-com:office:word" xmlns:w="http://schemas.openxmlformats.org/wordprocessingml/2006/main" xmlns:w14="http://schemas.microsoft.com/office/word/2010/wordml" xmlns:w15="http://schemas.microsoft.com/office/word/2012/wordml" xmlns:w16cex="http://schemas.microsoft.com/office/word/2018/wordml/cex" xmlns:w16cid="http://schemas.microsoft.com/office/word/2016/wordml/cid" xmlns:w16="http://schemas.microsoft.com/office/word/2018/wordml" xmlns:w16sdtdh="http://schemas.microsoft.com/office/word/2020/wordml/sdtdatahash" xmlns:w16se="http://schemas.microsoft.com/office/word/2015/wordml/symex" xmlns:wpg="http://schemas.microsoft.com/office/word/2010/wordprocessingGroup" xmlns:wpi="http://schemas.microsoft.com/office/word/2010/wordprocessingInk" xmlns:wne="http://schemas.microsoft.com/office/word/2006/wordml" xmlns:wps="http://schemas.microsoft.com/office/word/2010/wordprocessingShape" mc:Ignorable="w14 w15 w16se w16cid w16 w16cex w16sdtdh wp14">
+  <w:p>
+    <w:pPr>
+      <w:pStyle w:val="Header"/>
     </w:pPr>
   </w:p>
 </w:hdr>
@@ -4270,7 +4345,7 @@
       </w:numPr>
       <w:suppressAutoHyphens/>
       <w:spacing w:before="60" w:after="60" w:line="360" w:lineRule="auto"/>
-      <w:ind w:leftChars="-1" w:left="0" w:hangingChars="1" w:firstLine="0"/>
+      <w:ind w:leftChars="-1" w:left="0" w:hangingChars="1" w:hanging="1"/>
       <w:jc w:val="both"/>
       <w:textDirection w:val="btLr"/>
       <w:textAlignment w:val="top"/>
@@ -4303,7 +4378,7 @@
       </w:numPr>
       <w:suppressAutoHyphens/>
       <w:spacing w:before="240" w:after="60" w:line="360" w:lineRule="auto"/>
-      <w:ind w:leftChars="-1" w:left="0" w:hangingChars="1" w:firstLine="0"/>
+      <w:ind w:leftChars="-1" w:left="0" w:hangingChars="1" w:hanging="1"/>
       <w:jc w:val="both"/>
       <w:textDirection w:val="btLr"/>
       <w:textAlignment w:val="top"/>
@@ -4336,7 +4411,7 @@
       </w:numPr>
       <w:suppressAutoHyphens/>
       <w:spacing w:before="240" w:after="60" w:line="360" w:lineRule="auto"/>
-      <w:ind w:leftChars="-1" w:left="0" w:hangingChars="1" w:firstLine="0"/>
+      <w:ind w:leftChars="-1" w:left="0" w:hangingChars="1" w:hanging="1"/>
       <w:jc w:val="both"/>
       <w:textDirection w:val="btLr"/>
       <w:textAlignment w:val="top"/>
@@ -4368,7 +4443,7 @@
       </w:numPr>
       <w:suppressAutoHyphens/>
       <w:spacing w:before="240" w:after="60" w:line="360" w:lineRule="auto"/>
-      <w:ind w:leftChars="-1" w:left="0" w:hangingChars="1" w:firstLine="0"/>
+      <w:ind w:leftChars="-1" w:left="0" w:hangingChars="1" w:hanging="1"/>
       <w:jc w:val="both"/>
       <w:textDirection w:val="btLr"/>
       <w:textAlignment w:val="top"/>
@@ -4501,6 +4576,7 @@
   <w:style w:type="character" w:default="1" w:styleId="DefaultParagraphFont">
     <w:name w:val="Default Paragraph Font"/>
     <w:uiPriority w:val="1"/>
+    <w:semiHidden/>
     <w:unhideWhenUsed/>
   </w:style>
   <w:style w:type="table" w:default="1" w:styleId="TableNormal">
@@ -4857,6 +4933,8 @@
     <w:rsidRoot w:val="003F6D18"/>
     <w:rsid w:val="003F6D18"/>
     <w:rsid w:val="00405EA6"/>
+    <w:rsid w:val="00655DAB"/>
+    <w:rsid w:val="00A039B9"/>
   </w:rsids>
   <m:mathPr>
     <m:mathFont m:val="Cambria Math"/>
@@ -5317,10 +5395,6 @@
       <w:color w:val="666666"/>
     </w:rPr>
   </w:style>
-  <w:style w:type="paragraph" w:customStyle="1" w:styleId="952C3F53D3FF4B499FF37072C5E1BBDA">
-    <w:name w:val="952C3F53D3FF4B499FF37072C5E1BBDA"/>
-    <w:rsid w:val="003F6D18"/>
-  </w:style>
 </w:styles>
 </file>
 

</xml_diff>

<commit_message>
perbaikan italic pada bahasa asing
</commit_message>
<xml_diff>
--- a/BAB I.docx
+++ b/BAB I.docx
@@ -199,7 +199,27 @@
           <w:szCs w:val="24"/>
           <w:lang w:val="fi-FI"/>
         </w:rPr>
-        <w:t>i tengah kemajuan teknologi informasi dan komunikasi (TIK) yang pesat, penting bagi setiap individu, organisasi, bahkan negara untuk terus beradaptasi dan memanfaatkan perkembangan tersebut. Salah satu bentuk pemanfaatan teknologi yang terus berkembang adalah website, yang telah menjadi wadah informasi dan interaksi yang penting dalam era digital ini.</w:t>
+        <w:t xml:space="preserve">i tengah kemajuan teknologi informasi dan komunikasi (TIK) yang pesat, penting bagi setiap individu, organisasi, bahkan negara untuk terus beradaptasi dan memanfaatkan perkembangan tersebut. Salah satu bentuk pemanfaatan teknologi yang terus berkembang adalah </w:t>
+      </w:r>
+      <w:r>
+        <w:rPr>
+          <w:rFonts w:ascii="Times New Roman" w:hAnsi="Times New Roman" w:cs="Times New Roman"/>
+          <w:i/>
+          <w:iCs/>
+          <w:sz w:val="24"/>
+          <w:szCs w:val="24"/>
+          <w:lang w:val="fi-FI"/>
+        </w:rPr>
+        <w:t>website</w:t>
+      </w:r>
+      <w:r>
+        <w:rPr>
+          <w:rFonts w:ascii="Times New Roman" w:hAnsi="Times New Roman" w:cs="Times New Roman"/>
+          <w:sz w:val="24"/>
+          <w:szCs w:val="24"/>
+          <w:lang w:val="fi-FI"/>
+        </w:rPr>
+        <w:t>, yang telah menjadi wadah informasi dan interaksi yang penting dalam era digital ini.</w:t>
       </w:r>
     </w:p>
     <w:p>
@@ -418,7 +438,43 @@
           <w:sz w:val="24"/>
           <w:szCs w:val="24"/>
         </w:rPr>
-        <w:t>menggunakan  Bahasa pemrograman javascript sebagai media utama pembangun website Bahasa pemrograman javascript merupakan  Bahasa  yang  dapat  digunakan  oleh  fullstack  developer  untuk  membangun tampilan website secara interaktif dan juga dapat digunakan dalam penggunaan backend dengan framework seperti  express.js  dan  Hapi  js  yang  dibungkus  dalam runtime  untuk  lingkungan  JavaScript  di  luar peramban  webselain  luaran  backend  di  dalam  javascript  juga  terdapat  framework  untuk  frontend developer  seperti  react.js  dan  vue.js  dengan  penambahan  styling  css  dari  bootstrap</w:t>
+        <w:t xml:space="preserve">menggunakan  Bahasa pemrograman javascript sebagai media utama pembangun </w:t>
+      </w:r>
+      <w:r>
+        <w:rPr>
+          <w:rFonts w:ascii="Times New Roman" w:hAnsi="Times New Roman" w:cs="Times New Roman"/>
+          <w:i/>
+          <w:iCs/>
+          <w:sz w:val="24"/>
+          <w:szCs w:val="24"/>
+        </w:rPr>
+        <w:t>website</w:t>
+      </w:r>
+      <w:r>
+        <w:rPr>
+          <w:rFonts w:ascii="Times New Roman" w:hAnsi="Times New Roman" w:cs="Times New Roman"/>
+          <w:sz w:val="24"/>
+          <w:szCs w:val="24"/>
+        </w:rPr>
+        <w:t xml:space="preserve"> Bahasa pemrograman javascript merupakan  Bahasa  yang  dapat  digunakan  oleh  fullstack  developer  untuk  membangun tampilan </w:t>
+      </w:r>
+      <w:r>
+        <w:rPr>
+          <w:rFonts w:ascii="Times New Roman" w:hAnsi="Times New Roman" w:cs="Times New Roman"/>
+          <w:i/>
+          <w:iCs/>
+          <w:sz w:val="24"/>
+          <w:szCs w:val="24"/>
+        </w:rPr>
+        <w:t>website</w:t>
+      </w:r>
+      <w:r>
+        <w:rPr>
+          <w:rFonts w:ascii="Times New Roman" w:hAnsi="Times New Roman" w:cs="Times New Roman"/>
+          <w:sz w:val="24"/>
+          <w:szCs w:val="24"/>
+        </w:rPr>
+        <w:t xml:space="preserve"> secara interaktif dan juga dapat digunakan dalam penggunaan backend dengan framework seperti  express.js  dan  Hapi  js  yang  dibungkus  dalam runtime  untuk  lingkungan  JavaScript  di  luar peramban  webselain  luaran  backend  di  dalam  javascript  juga  terdapat  framework  untuk  frontend developer  seperti  react.js  dan  vue.js  dengan  penambahan  styling  css  dari  bootstrap</w:t>
       </w:r>
       <w:sdt>
         <w:sdtPr>
@@ -668,7 +724,27 @@
           <w:szCs w:val="24"/>
           <w:lang w:val="fi-FI"/>
         </w:rPr>
-        <w:t>. Pengembangan front-end dan back-end website ini menjadi fokus utama dalam menghadirkan pengalaman digital yang menarik dan informatif bagi pengguna.</w:t>
+        <w:t xml:space="preserve">. Pengembangan front-end dan back-end </w:t>
+      </w:r>
+      <w:r>
+        <w:rPr>
+          <w:rFonts w:ascii="Times New Roman" w:hAnsi="Times New Roman" w:cs="Times New Roman"/>
+          <w:i/>
+          <w:iCs/>
+          <w:sz w:val="24"/>
+          <w:szCs w:val="24"/>
+          <w:lang w:val="fi-FI"/>
+        </w:rPr>
+        <w:t>website</w:t>
+      </w:r>
+      <w:r>
+        <w:rPr>
+          <w:rFonts w:ascii="Times New Roman" w:hAnsi="Times New Roman" w:cs="Times New Roman"/>
+          <w:sz w:val="24"/>
+          <w:szCs w:val="24"/>
+          <w:lang w:val="fi-FI"/>
+        </w:rPr>
+        <w:t xml:space="preserve"> ini menjadi fokus utama dalam menghadirkan pengalaman digital yang menarik dan informatif bagi pengguna.</w:t>
       </w:r>
     </w:p>
     <w:p>
@@ -691,7 +767,27 @@
           <w:szCs w:val="24"/>
           <w:lang w:val="fi-FI"/>
         </w:rPr>
-        <w:t>Selain itu, pentingnya sertifikasi dalam proses pembelajaran dan magang di era digital juga menjadi bagian integral dari proyek ini. Sertifikasi yang diberikan pada mahasiswa melalui program magang dan studi independen ini diharapkan mampu meningkatkan kompetensi dan keterampilan dalam merancang, mengembangkan, serta mengelola website secara profesional sesuai dengan tuntutan industri.</w:t>
+        <w:t xml:space="preserve">Selain itu, pentingnya sertifikasi dalam proses pembelajaran dan magang di era digital juga menjadi bagian integral dari proyek ini. Sertifikasi yang diberikan pada mahasiswa melalui program magang dan studi independen ini diharapkan mampu meningkatkan kompetensi dan keterampilan dalam merancang, mengembangkan, serta mengelola </w:t>
+      </w:r>
+      <w:r>
+        <w:rPr>
+          <w:rFonts w:ascii="Times New Roman" w:hAnsi="Times New Roman" w:cs="Times New Roman"/>
+          <w:i/>
+          <w:iCs/>
+          <w:sz w:val="24"/>
+          <w:szCs w:val="24"/>
+          <w:lang w:val="fi-FI"/>
+        </w:rPr>
+        <w:t>website</w:t>
+      </w:r>
+      <w:r>
+        <w:rPr>
+          <w:rFonts w:ascii="Times New Roman" w:hAnsi="Times New Roman" w:cs="Times New Roman"/>
+          <w:sz w:val="24"/>
+          <w:szCs w:val="24"/>
+          <w:lang w:val="fi-FI"/>
+        </w:rPr>
+        <w:t xml:space="preserve"> secara profesional sesuai dengan tuntutan industri.</w:t>
       </w:r>
     </w:p>
     <w:p>
@@ -784,7 +880,31 @@
           <w:szCs w:val="24"/>
           <w:lang w:val="id-ID"/>
         </w:rPr>
-        <w:t>MAGANG &amp; STUDI INDEPENDEN BERSERTIFIKAT PERANCANGAN FRONT-END DAN BACK-END WEBSITE NUSANTARAKU : “JELAJAHI RAGAM BUDAYA INDONESIA” PROYEK KAMPUS MERDEKA MITRA DICODING ACADEMY (PT PRESENTOLOGICS)”.</w:t>
+        <w:t xml:space="preserve">MAGANG &amp; STUDI INDEPENDEN BERSERTIFIKAT PERANCANGAN FRONT-END DAN BACK-END </w:t>
+      </w:r>
+      <w:r>
+        <w:rPr>
+          <w:rFonts w:ascii="Times New Roman" w:hAnsi="Times New Roman" w:cs="Times New Roman"/>
+          <w:b/>
+          <w:bCs/>
+          <w:i/>
+          <w:iCs/>
+          <w:sz w:val="24"/>
+          <w:szCs w:val="24"/>
+          <w:lang w:val="id-ID"/>
+        </w:rPr>
+        <w:t>WEBSITE</w:t>
+      </w:r>
+      <w:r>
+        <w:rPr>
+          <w:rFonts w:ascii="Times New Roman" w:hAnsi="Times New Roman" w:cs="Times New Roman"/>
+          <w:b/>
+          <w:bCs/>
+          <w:sz w:val="24"/>
+          <w:szCs w:val="24"/>
+          <w:lang w:val="id-ID"/>
+        </w:rPr>
+        <w:t xml:space="preserve"> NUSANTARAKU : “JELAJAHI RAGAM BUDAYA INDONESIA” PROYEK KAMPUS MERDEKA MITRA DICODING ACADEMY (PT PRESENTOLOGICS)”.</w:t>
       </w:r>
     </w:p>
     <w:p>
@@ -934,7 +1054,27 @@
           <w:szCs w:val="24"/>
           <w:lang w:val="en-US"/>
         </w:rPr>
-        <w:t>mengenalkan budaya di seluruh Indonesia pada website NusantaraKu</w:t>
+        <w:t xml:space="preserve">mengenalkan budaya di seluruh Indonesia pada </w:t>
+      </w:r>
+      <w:r>
+        <w:rPr>
+          <w:rFonts w:ascii="Times New Roman" w:hAnsi="Times New Roman" w:cs="Times New Roman"/>
+          <w:i/>
+          <w:iCs/>
+          <w:sz w:val="24"/>
+          <w:szCs w:val="24"/>
+          <w:lang w:val="en-US"/>
+        </w:rPr>
+        <w:t>website</w:t>
+      </w:r>
+      <w:r>
+        <w:rPr>
+          <w:rFonts w:ascii="Times New Roman" w:hAnsi="Times New Roman" w:cs="Times New Roman"/>
+          <w:sz w:val="24"/>
+          <w:szCs w:val="24"/>
+          <w:lang w:val="en-US"/>
+        </w:rPr>
+        <w:t xml:space="preserve"> NusantaraKu</w:t>
       </w:r>
       <w:r>
         <w:rPr>
@@ -1268,7 +1408,27 @@
           <w:szCs w:val="24"/>
           <w:lang w:val="id-ID"/>
         </w:rPr>
-        <w:t>berbasis website menggunakan bahasa pemograman PHP dan Javascript,</w:t>
+        <w:t xml:space="preserve">berbasis </w:t>
+      </w:r>
+      <w:r>
+        <w:rPr>
+          <w:rFonts w:ascii="Times New Roman" w:hAnsi="Times New Roman" w:cs="Times New Roman"/>
+          <w:i/>
+          <w:iCs/>
+          <w:sz w:val="24"/>
+          <w:szCs w:val="24"/>
+          <w:lang w:val="id-ID"/>
+        </w:rPr>
+        <w:t>website</w:t>
+      </w:r>
+      <w:r>
+        <w:rPr>
+          <w:rFonts w:ascii="Times New Roman" w:hAnsi="Times New Roman" w:cs="Times New Roman"/>
+          <w:sz w:val="24"/>
+          <w:szCs w:val="24"/>
+          <w:lang w:val="id-ID"/>
+        </w:rPr>
+        <w:t xml:space="preserve"> menggunakan bahasa pemograman PHP dan Javascript,</w:t>
       </w:r>
       <w:r>
         <w:rPr>
@@ -2262,7 +2422,27 @@
           <w:szCs w:val="24"/>
           <w:lang w:val="id-ID"/>
         </w:rPr>
-        <w:t>sistem,konsep sistem informasi,website, database, alat bantu pemodelan program seperti UML, Use Case Diagram, Activity Diagram, dan Class Diagram serta alat bantu pembuatan program seperti Visual Studio Code, MySQL,</w:t>
+        <w:t>sistem,konsep sistem informasi,</w:t>
+      </w:r>
+      <w:r>
+        <w:rPr>
+          <w:rFonts w:ascii="Times New Roman" w:hAnsi="Times New Roman" w:cs="Times New Roman"/>
+          <w:i/>
+          <w:iCs/>
+          <w:sz w:val="24"/>
+          <w:szCs w:val="24"/>
+          <w:lang w:val="id-ID"/>
+        </w:rPr>
+        <w:t>website</w:t>
+      </w:r>
+      <w:r>
+        <w:rPr>
+          <w:rFonts w:ascii="Times New Roman" w:hAnsi="Times New Roman" w:cs="Times New Roman"/>
+          <w:sz w:val="24"/>
+          <w:szCs w:val="24"/>
+          <w:lang w:val="id-ID"/>
+        </w:rPr>
+        <w:t>, database, alat bantu pemodelan program seperti UML, Use Case Diagram, Activity Diagram, dan Class Diagram serta alat bantu pembuatan program seperti Visual Studio Code, MySQL,</w:t>
       </w:r>
       <w:r>
         <w:rPr>
@@ -2667,11 +2847,22 @@
       <w:r>
         <w:rPr>
           <w:rFonts w:ascii="Times New Roman" w:hAnsi="Times New Roman" w:cs="Times New Roman"/>
-          <w:sz w:val="24"/>
-          <w:szCs w:val="24"/>
-          <w:lang w:val="id-ID"/>
-        </w:rPr>
-        <w:t>website yang telah dibangun dan analisis hasil yang dicapai oleh sistem.</w:t>
+          <w:i/>
+          <w:iCs/>
+          <w:sz w:val="24"/>
+          <w:szCs w:val="24"/>
+          <w:lang w:val="id-ID"/>
+        </w:rPr>
+        <w:t>website</w:t>
+      </w:r>
+      <w:r>
+        <w:rPr>
+          <w:rFonts w:ascii="Times New Roman" w:hAnsi="Times New Roman" w:cs="Times New Roman"/>
+          <w:sz w:val="24"/>
+          <w:szCs w:val="24"/>
+          <w:lang w:val="id-ID"/>
+        </w:rPr>
+        <w:t xml:space="preserve"> yang telah dibangun dan analisis hasil yang dicapai oleh sistem.</w:t>
       </w:r>
       <w:r>
         <w:rPr>
@@ -5005,9 +5196,9 @@
   </w:compat>
   <w:rsids>
     <w:rsidRoot w:val="003F6D18"/>
+    <w:rsid w:val="00012CA2"/>
     <w:rsid w:val="003F6D18"/>
     <w:rsid w:val="00405EA6"/>
-    <w:rsid w:val="00917347"/>
     <w:rsid w:val="00A039B9"/>
   </w:rsids>
   <m:mathPr>

</xml_diff>

<commit_message>
bab 2 dan 3
</commit_message>
<xml_diff>
--- a/BAB I.docx
+++ b/BAB I.docx
@@ -4,6 +4,25 @@
   <w:body>
     <w:p>
       <w:pPr>
+        <w:pStyle w:val="Heading1bab-1"/>
+        <w:rPr>
+          <w:lang w:val="en-US"/>
+        </w:rPr>
+      </w:pPr>
+      <w:r>
+        <w:t>BAB I</w:t>
+      </w:r>
+    </w:p>
+    <w:p>
+      <w:pPr>
+        <w:pStyle w:val="Heading1bab-1"/>
+      </w:pPr>
+      <w:r>
+        <w:t>PENDAHULUAN</w:t>
+      </w:r>
+    </w:p>
+    <w:p>
+      <w:pPr>
         <w:pStyle w:val="NoSpacing"/>
         <w:spacing w:line="480" w:lineRule="auto"/>
         <w:jc w:val="center"/>
@@ -13,83 +32,14 @@
           <w:bCs/>
           <w:sz w:val="24"/>
           <w:szCs w:val="24"/>
-          <w:lang w:val="en-US"/>
-        </w:rPr>
-      </w:pPr>
-      <w:r>
-        <w:rPr>
-          <w:rFonts w:ascii="Times New Roman" w:hAnsi="Times New Roman" w:cs="Times New Roman"/>
-          <w:b/>
-          <w:bCs/>
-          <w:sz w:val="24"/>
-          <w:szCs w:val="24"/>
-        </w:rPr>
-        <w:t>BAB I</w:t>
-      </w:r>
-    </w:p>
-    <w:p>
-      <w:pPr>
-        <w:pStyle w:val="NoSpacing"/>
-        <w:spacing w:line="480" w:lineRule="auto"/>
-        <w:jc w:val="center"/>
-        <w:rPr>
-          <w:rFonts w:ascii="Times New Roman" w:hAnsi="Times New Roman" w:cs="Times New Roman"/>
-          <w:b/>
-          <w:bCs/>
-          <w:sz w:val="24"/>
-          <w:szCs w:val="24"/>
-        </w:rPr>
-      </w:pPr>
-      <w:r>
-        <w:rPr>
-          <w:rFonts w:ascii="Times New Roman" w:hAnsi="Times New Roman" w:cs="Times New Roman"/>
-          <w:b/>
-          <w:bCs/>
-          <w:sz w:val="24"/>
-          <w:szCs w:val="24"/>
-        </w:rPr>
-        <w:t>PENDAHULUAN</w:t>
-      </w:r>
-    </w:p>
-    <w:p>
-      <w:pPr>
-        <w:pStyle w:val="NoSpacing"/>
-        <w:spacing w:line="480" w:lineRule="auto"/>
-        <w:jc w:val="center"/>
-        <w:rPr>
-          <w:rFonts w:ascii="Times New Roman" w:hAnsi="Times New Roman" w:cs="Times New Roman"/>
-          <w:b/>
-          <w:bCs/>
-          <w:sz w:val="24"/>
-          <w:szCs w:val="24"/>
-        </w:rPr>
-      </w:pPr>
-    </w:p>
-    <w:p>
-      <w:pPr>
-        <w:pStyle w:val="NoSpacing"/>
-        <w:numPr>
-          <w:ilvl w:val="1"/>
-          <w:numId w:val="1"/>
-        </w:numPr>
-        <w:spacing w:after="120" w:line="480" w:lineRule="auto"/>
-        <w:ind w:left="357" w:hanging="357"/>
-        <w:rPr>
-          <w:rFonts w:ascii="Times New Roman" w:hAnsi="Times New Roman" w:cs="Times New Roman"/>
-          <w:b/>
-          <w:bCs/>
-          <w:sz w:val="24"/>
-          <w:szCs w:val="24"/>
-        </w:rPr>
-      </w:pPr>
-      <w:r>
-        <w:rPr>
-          <w:rFonts w:ascii="Times New Roman" w:hAnsi="Times New Roman" w:cs="Times New Roman"/>
-          <w:b/>
-          <w:bCs/>
-          <w:sz w:val="24"/>
-          <w:szCs w:val="24"/>
-        </w:rPr>
+        </w:rPr>
+      </w:pPr>
+    </w:p>
+    <w:p>
+      <w:pPr>
+        <w:pStyle w:val="heading-2bab1"/>
+      </w:pPr>
+      <w:r>
         <w:t>LATAR BELAKANG</w:t>
       </w:r>
     </w:p>
@@ -120,7 +70,7 @@
           <w:sz w:val="24"/>
           <w:szCs w:val="24"/>
         </w:rPr>
-        <w:t>erkembangan dari teknologi pada masa sekarang sangatlah pesat hampir seluruh organisasi melakukan ino-vasi dan perbaikan terhadap sistem yang ada pada suatu organisasi</w:t>
+        <w:t>erkembangan dari teknologi pada masa sekarang sangatlah pesat hampir seluruh organisasi melakukan inovasi dan perbaikan terhadap sistem yang ada pada suatu organisasi</w:t>
       </w:r>
       <w:sdt>
         <w:sdtPr>
@@ -422,23 +372,7 @@
           <w:sz w:val="24"/>
           <w:szCs w:val="24"/>
         </w:rPr>
-        <w:t>Pengembang  Front-End  Web  dan  Back-End</w:t>
-      </w:r>
-      <w:r>
-        <w:rPr>
-          <w:rFonts w:ascii="Times New Roman" w:hAnsi="Times New Roman" w:cs="Times New Roman"/>
-          <w:sz w:val="24"/>
-          <w:szCs w:val="24"/>
-        </w:rPr>
-        <w:t xml:space="preserve"> </w:t>
-      </w:r>
-      <w:r>
-        <w:rPr>
-          <w:rFonts w:ascii="Times New Roman" w:hAnsi="Times New Roman" w:cs="Times New Roman"/>
-          <w:sz w:val="24"/>
-          <w:szCs w:val="24"/>
-        </w:rPr>
-        <w:t xml:space="preserve">menggunakan  Bahasa pemrograman javascript sebagai media utama pembangun </w:t>
+        <w:t xml:space="preserve">Pengembang  </w:t>
       </w:r>
       <w:r>
         <w:rPr>
@@ -448,15 +382,15 @@
           <w:sz w:val="24"/>
           <w:szCs w:val="24"/>
         </w:rPr>
-        <w:t>website</w:t>
-      </w:r>
-      <w:r>
-        <w:rPr>
-          <w:rFonts w:ascii="Times New Roman" w:hAnsi="Times New Roman" w:cs="Times New Roman"/>
-          <w:sz w:val="24"/>
-          <w:szCs w:val="24"/>
-        </w:rPr>
-        <w:t xml:space="preserve"> Bahasa pemrograman javascript merupakan  Bahasa  yang  dapat  digunakan  oleh  fullstack  developer  untuk  membangun tampilan </w:t>
+        <w:t xml:space="preserve">Front-End  Web  </w:t>
+      </w:r>
+      <w:r>
+        <w:rPr>
+          <w:rFonts w:ascii="Times New Roman" w:hAnsi="Times New Roman" w:cs="Times New Roman"/>
+          <w:sz w:val="24"/>
+          <w:szCs w:val="24"/>
+        </w:rPr>
+        <w:t>dan</w:t>
       </w:r>
       <w:r>
         <w:rPr>
@@ -466,6 +400,32 @@
           <w:sz w:val="24"/>
           <w:szCs w:val="24"/>
         </w:rPr>
+        <w:t xml:space="preserve">  Back-End</w:t>
+      </w:r>
+      <w:r>
+        <w:rPr>
+          <w:rFonts w:ascii="Times New Roman" w:hAnsi="Times New Roman" w:cs="Times New Roman"/>
+          <w:sz w:val="24"/>
+          <w:szCs w:val="24"/>
+        </w:rPr>
+        <w:t xml:space="preserve"> </w:t>
+      </w:r>
+      <w:r>
+        <w:rPr>
+          <w:rFonts w:ascii="Times New Roman" w:hAnsi="Times New Roman" w:cs="Times New Roman"/>
+          <w:sz w:val="24"/>
+          <w:szCs w:val="24"/>
+        </w:rPr>
+        <w:t xml:space="preserve">menggunakan  Bahasa pemrograman javascript sebagai media utama pembangun </w:t>
+      </w:r>
+      <w:r>
+        <w:rPr>
+          <w:rFonts w:ascii="Times New Roman" w:hAnsi="Times New Roman" w:cs="Times New Roman"/>
+          <w:i/>
+          <w:iCs/>
+          <w:sz w:val="24"/>
+          <w:szCs w:val="24"/>
+        </w:rPr>
         <w:t>website</w:t>
       </w:r>
       <w:r>
@@ -474,7 +434,79 @@
           <w:sz w:val="24"/>
           <w:szCs w:val="24"/>
         </w:rPr>
-        <w:t xml:space="preserve"> secara interaktif dan juga dapat digunakan dalam penggunaan backend dengan framework seperti  express.js  dan  Hapi  js  yang  dibungkus  dalam runtime  untuk  lingkungan  JavaScript  di  luar peramban  webselain  luaran  backend  di  dalam  javascript  juga  terdapat  framework  untuk  frontend developer  seperti  react.js  dan  vue.js  dengan  penambahan  styling  css  dari  bootstrap</w:t>
+        <w:t xml:space="preserve"> Bahasa pemrograman javascript merupakan  Bahasa  yang  dapat  digunakan  oleh  fullstack  developer  untuk  membangun tampilan </w:t>
+      </w:r>
+      <w:r>
+        <w:rPr>
+          <w:rFonts w:ascii="Times New Roman" w:hAnsi="Times New Roman" w:cs="Times New Roman"/>
+          <w:i/>
+          <w:iCs/>
+          <w:sz w:val="24"/>
+          <w:szCs w:val="24"/>
+        </w:rPr>
+        <w:t>website</w:t>
+      </w:r>
+      <w:r>
+        <w:rPr>
+          <w:rFonts w:ascii="Times New Roman" w:hAnsi="Times New Roman" w:cs="Times New Roman"/>
+          <w:sz w:val="24"/>
+          <w:szCs w:val="24"/>
+        </w:rPr>
+        <w:t xml:space="preserve"> secara interaktif dan juga dapat digunakan dalam penggunaan </w:t>
+      </w:r>
+      <w:r>
+        <w:rPr>
+          <w:rFonts w:ascii="Times New Roman" w:hAnsi="Times New Roman" w:cs="Times New Roman"/>
+          <w:i/>
+          <w:iCs/>
+          <w:sz w:val="24"/>
+          <w:szCs w:val="24"/>
+        </w:rPr>
+        <w:t>backend</w:t>
+      </w:r>
+      <w:r>
+        <w:rPr>
+          <w:rFonts w:ascii="Times New Roman" w:hAnsi="Times New Roman" w:cs="Times New Roman"/>
+          <w:sz w:val="24"/>
+          <w:szCs w:val="24"/>
+        </w:rPr>
+        <w:t xml:space="preserve"> dengan framework seperti  express.js  dan  Hapi  js  yang  dibungkus  dalam runtime  untuk  lingkungan  JavaScript  di  luar peramban  webselain  luaran  </w:t>
+      </w:r>
+      <w:r>
+        <w:rPr>
+          <w:rFonts w:ascii="Times New Roman" w:hAnsi="Times New Roman" w:cs="Times New Roman"/>
+          <w:i/>
+          <w:iCs/>
+          <w:sz w:val="24"/>
+          <w:szCs w:val="24"/>
+        </w:rPr>
+        <w:t>backend</w:t>
+      </w:r>
+      <w:r>
+        <w:rPr>
+          <w:rFonts w:ascii="Times New Roman" w:hAnsi="Times New Roman" w:cs="Times New Roman"/>
+          <w:sz w:val="24"/>
+          <w:szCs w:val="24"/>
+        </w:rPr>
+        <w:t xml:space="preserve">  di  dalam  javascript  juga  terdapat  framework  untuk  </w:t>
+      </w:r>
+      <w:r>
+        <w:rPr>
+          <w:rFonts w:ascii="Times New Roman" w:hAnsi="Times New Roman" w:cs="Times New Roman"/>
+          <w:i/>
+          <w:iCs/>
+          <w:sz w:val="24"/>
+          <w:szCs w:val="24"/>
+        </w:rPr>
+        <w:t>frontend</w:t>
+      </w:r>
+      <w:r>
+        <w:rPr>
+          <w:rFonts w:ascii="Times New Roman" w:hAnsi="Times New Roman" w:cs="Times New Roman"/>
+          <w:sz w:val="24"/>
+          <w:szCs w:val="24"/>
+        </w:rPr>
+        <w:t xml:space="preserve"> developer  seperti  react.js  dan  vue.js  dengan  penambahan  styling  css  dari  bootstrap</w:t>
       </w:r>
       <w:sdt>
         <w:sdtPr>
@@ -724,7 +756,7 @@
           <w:szCs w:val="24"/>
           <w:lang w:val="fi-FI"/>
         </w:rPr>
-        <w:t xml:space="preserve">. Pengembangan front-end dan back-end </w:t>
+        <w:t xml:space="preserve">. Pengembangan </w:t>
       </w:r>
       <w:r>
         <w:rPr>
@@ -735,6 +767,46 @@
           <w:szCs w:val="24"/>
           <w:lang w:val="fi-FI"/>
         </w:rPr>
+        <w:t xml:space="preserve">front-end </w:t>
+      </w:r>
+      <w:r>
+        <w:rPr>
+          <w:rFonts w:ascii="Times New Roman" w:hAnsi="Times New Roman" w:cs="Times New Roman"/>
+          <w:sz w:val="24"/>
+          <w:szCs w:val="24"/>
+          <w:lang w:val="fi-FI"/>
+        </w:rPr>
+        <w:t>dan</w:t>
+      </w:r>
+      <w:r>
+        <w:rPr>
+          <w:rFonts w:ascii="Times New Roman" w:hAnsi="Times New Roman" w:cs="Times New Roman"/>
+          <w:i/>
+          <w:iCs/>
+          <w:sz w:val="24"/>
+          <w:szCs w:val="24"/>
+          <w:lang w:val="fi-FI"/>
+        </w:rPr>
+        <w:t xml:space="preserve"> back-end</w:t>
+      </w:r>
+      <w:r>
+        <w:rPr>
+          <w:rFonts w:ascii="Times New Roman" w:hAnsi="Times New Roman" w:cs="Times New Roman"/>
+          <w:sz w:val="24"/>
+          <w:szCs w:val="24"/>
+          <w:lang w:val="fi-FI"/>
+        </w:rPr>
+        <w:t xml:space="preserve"> </w:t>
+      </w:r>
+      <w:r>
+        <w:rPr>
+          <w:rFonts w:ascii="Times New Roman" w:hAnsi="Times New Roman" w:cs="Times New Roman"/>
+          <w:i/>
+          <w:iCs/>
+          <w:sz w:val="24"/>
+          <w:szCs w:val="24"/>
+          <w:lang w:val="fi-FI"/>
+        </w:rPr>
         <w:t>website</w:t>
       </w:r>
       <w:r>
@@ -880,7 +952,7 @@
           <w:szCs w:val="24"/>
           <w:lang w:val="id-ID"/>
         </w:rPr>
-        <w:t xml:space="preserve">MAGANG &amp; STUDI INDEPENDEN BERSERTIFIKAT PERANCANGAN FRONT-END DAN BACK-END </w:t>
+        <w:t xml:space="preserve">MAGANG &amp; STUDI INDEPENDEN BERSERTIFIKAT PERANCANGAN </w:t>
       </w:r>
       <w:r>
         <w:rPr>
@@ -893,7 +965,7 @@
           <w:szCs w:val="24"/>
           <w:lang w:val="id-ID"/>
         </w:rPr>
-        <w:t>WEBSITE</w:t>
+        <w:t xml:space="preserve">FRONT-END </w:t>
       </w:r>
       <w:r>
         <w:rPr>
@@ -904,6 +976,54 @@
           <w:szCs w:val="24"/>
           <w:lang w:val="id-ID"/>
         </w:rPr>
+        <w:t>DAN</w:t>
+      </w:r>
+      <w:r>
+        <w:rPr>
+          <w:rFonts w:ascii="Times New Roman" w:hAnsi="Times New Roman" w:cs="Times New Roman"/>
+          <w:b/>
+          <w:bCs/>
+          <w:i/>
+          <w:iCs/>
+          <w:sz w:val="24"/>
+          <w:szCs w:val="24"/>
+          <w:lang w:val="id-ID"/>
+        </w:rPr>
+        <w:t xml:space="preserve"> BACK-END</w:t>
+      </w:r>
+      <w:r>
+        <w:rPr>
+          <w:rFonts w:ascii="Times New Roman" w:hAnsi="Times New Roman" w:cs="Times New Roman"/>
+          <w:b/>
+          <w:bCs/>
+          <w:sz w:val="24"/>
+          <w:szCs w:val="24"/>
+          <w:lang w:val="id-ID"/>
+        </w:rPr>
+        <w:t xml:space="preserve"> </w:t>
+      </w:r>
+      <w:r>
+        <w:rPr>
+          <w:rFonts w:ascii="Times New Roman" w:hAnsi="Times New Roman" w:cs="Times New Roman"/>
+          <w:b/>
+          <w:bCs/>
+          <w:i/>
+          <w:iCs/>
+          <w:sz w:val="24"/>
+          <w:szCs w:val="24"/>
+          <w:lang w:val="id-ID"/>
+        </w:rPr>
+        <w:t>WEBSITE</w:t>
+      </w:r>
+      <w:r>
+        <w:rPr>
+          <w:rFonts w:ascii="Times New Roman" w:hAnsi="Times New Roman" w:cs="Times New Roman"/>
+          <w:b/>
+          <w:bCs/>
+          <w:sz w:val="24"/>
+          <w:szCs w:val="24"/>
+          <w:lang w:val="id-ID"/>
+        </w:rPr>
         <w:t xml:space="preserve"> NUSANTARAKU : “JELAJAHI RAGAM BUDAYA INDONESIA” PROYEK KAMPUS MERDEKA MITRA DICODING ACADEMY (PT PRESENTOLOGICS)”.</w:t>
       </w:r>
     </w:p>
@@ -923,10 +1043,828 @@
     </w:p>
     <w:p>
       <w:pPr>
+        <w:pStyle w:val="heading-2bab1"/>
+        <w:rPr>
+          <w:lang w:val="id-ID"/>
+        </w:rPr>
+      </w:pPr>
+      <w:r>
+        <w:rPr>
+          <w:lang w:val="id-ID"/>
+        </w:rPr>
+        <w:lastRenderedPageBreak/>
+        <w:softHyphen/>
+      </w:r>
+      <w:r>
+        <w:rPr>
+          <w:lang w:val="id-ID"/>
+        </w:rPr>
+        <w:softHyphen/>
+      </w:r>
+      <w:r>
+        <w:rPr>
+          <w:lang w:val="id-ID"/>
+        </w:rPr>
+        <w:softHyphen/>
+      </w:r>
+      <w:r>
+        <w:rPr>
+          <w:lang w:val="id-ID"/>
+        </w:rPr>
+        <w:softHyphen/>
+      </w:r>
+      <w:r>
+        <w:rPr>
+          <w:lang w:val="id-ID"/>
+        </w:rPr>
+        <w:t xml:space="preserve"> </w:t>
+      </w:r>
+      <w:r>
+        <w:rPr>
+          <w:lang w:val="id-ID"/>
+        </w:rPr>
+        <w:t>RUMUSAN MASALAH</w:t>
+      </w:r>
+    </w:p>
+    <w:p>
+      <w:pPr>
+        <w:pStyle w:val="NoSpacing"/>
+        <w:spacing w:line="480" w:lineRule="auto"/>
+        <w:ind w:firstLine="426"/>
+        <w:jc w:val="both"/>
+        <w:rPr>
+          <w:rFonts w:ascii="Times New Roman" w:hAnsi="Times New Roman" w:cs="Times New Roman"/>
+          <w:sz w:val="24"/>
+          <w:szCs w:val="24"/>
+          <w:lang w:val="id-ID"/>
+        </w:rPr>
+      </w:pPr>
+      <w:r>
+        <w:rPr>
+          <w:rFonts w:ascii="Times New Roman" w:hAnsi="Times New Roman" w:cs="Times New Roman"/>
+          <w:sz w:val="24"/>
+          <w:szCs w:val="24"/>
+          <w:lang w:val="id-ID"/>
+        </w:rPr>
+        <w:t xml:space="preserve">Berdasarkan uraian diatas, dapat dirumuskan masalah penelitian adalah “ bagaimana cara melakukan perancangan </w:t>
+      </w:r>
+      <w:r>
+        <w:rPr>
+          <w:rFonts w:ascii="Times New Roman" w:hAnsi="Times New Roman" w:cs="Times New Roman"/>
+          <w:sz w:val="24"/>
+          <w:szCs w:val="24"/>
+          <w:lang w:val="en-US"/>
+        </w:rPr>
+        <w:t xml:space="preserve">sistem informasi </w:t>
+      </w:r>
+      <w:r>
+        <w:rPr>
+          <w:rFonts w:ascii="Times New Roman" w:hAnsi="Times New Roman" w:cs="Times New Roman"/>
+          <w:sz w:val="24"/>
+          <w:szCs w:val="24"/>
+          <w:lang w:val="id-ID"/>
+        </w:rPr>
+        <w:t xml:space="preserve">yang tepat untuk </w:t>
+      </w:r>
+      <w:r>
+        <w:rPr>
+          <w:rFonts w:ascii="Times New Roman" w:hAnsi="Times New Roman" w:cs="Times New Roman"/>
+          <w:sz w:val="24"/>
+          <w:szCs w:val="24"/>
+          <w:lang w:val="en-US"/>
+        </w:rPr>
+        <w:t xml:space="preserve">mengenalkan budaya di seluruh Indonesia pada </w:t>
+      </w:r>
+      <w:r>
+        <w:rPr>
+          <w:rFonts w:ascii="Times New Roman" w:hAnsi="Times New Roman" w:cs="Times New Roman"/>
+          <w:i/>
+          <w:iCs/>
+          <w:sz w:val="24"/>
+          <w:szCs w:val="24"/>
+          <w:lang w:val="en-US"/>
+        </w:rPr>
+        <w:t>website</w:t>
+      </w:r>
+      <w:r>
+        <w:rPr>
+          <w:rFonts w:ascii="Times New Roman" w:hAnsi="Times New Roman" w:cs="Times New Roman"/>
+          <w:sz w:val="24"/>
+          <w:szCs w:val="24"/>
+          <w:lang w:val="en-US"/>
+        </w:rPr>
+        <w:t xml:space="preserve"> NusantaraKu</w:t>
+      </w:r>
+      <w:r>
+        <w:rPr>
+          <w:rFonts w:ascii="Times New Roman" w:hAnsi="Times New Roman" w:cs="Times New Roman"/>
+          <w:sz w:val="24"/>
+          <w:szCs w:val="24"/>
+          <w:lang w:val="en-US"/>
+        </w:rPr>
+        <w:t>: “</w:t>
+      </w:r>
+      <w:r>
+        <w:rPr>
+          <w:rFonts w:ascii="Times New Roman" w:hAnsi="Times New Roman" w:cs="Times New Roman"/>
+          <w:sz w:val="24"/>
+          <w:szCs w:val="24"/>
+          <w:lang w:val="en-US"/>
+        </w:rPr>
+        <w:t>Jelajahi</w:t>
+      </w:r>
+      <w:r>
+        <w:rPr>
+          <w:rFonts w:ascii="Times New Roman" w:hAnsi="Times New Roman" w:cs="Times New Roman"/>
+          <w:sz w:val="24"/>
+          <w:szCs w:val="24"/>
+          <w:lang w:val="en-US"/>
+        </w:rPr>
+        <w:t xml:space="preserve"> </w:t>
+      </w:r>
+      <w:r>
+        <w:rPr>
+          <w:rFonts w:ascii="Times New Roman" w:hAnsi="Times New Roman" w:cs="Times New Roman"/>
+          <w:sz w:val="24"/>
+          <w:szCs w:val="24"/>
+          <w:lang w:val="en-US"/>
+        </w:rPr>
+        <w:t>Ragam</w:t>
+      </w:r>
+      <w:r>
+        <w:rPr>
+          <w:rFonts w:ascii="Times New Roman" w:hAnsi="Times New Roman" w:cs="Times New Roman"/>
+          <w:sz w:val="24"/>
+          <w:szCs w:val="24"/>
+          <w:lang w:val="en-US"/>
+        </w:rPr>
+        <w:t xml:space="preserve"> </w:t>
+      </w:r>
+      <w:r>
+        <w:rPr>
+          <w:rFonts w:ascii="Times New Roman" w:hAnsi="Times New Roman" w:cs="Times New Roman"/>
+          <w:sz w:val="24"/>
+          <w:szCs w:val="24"/>
+          <w:lang w:val="en-US"/>
+        </w:rPr>
+        <w:t>Budaya</w:t>
+      </w:r>
+      <w:r>
+        <w:rPr>
+          <w:rFonts w:ascii="Times New Roman" w:hAnsi="Times New Roman" w:cs="Times New Roman"/>
+          <w:sz w:val="24"/>
+          <w:szCs w:val="24"/>
+          <w:lang w:val="en-US"/>
+        </w:rPr>
+        <w:t xml:space="preserve"> </w:t>
+      </w:r>
+      <w:r>
+        <w:rPr>
+          <w:rFonts w:ascii="Times New Roman" w:hAnsi="Times New Roman" w:cs="Times New Roman"/>
+          <w:sz w:val="24"/>
+          <w:szCs w:val="24"/>
+          <w:lang w:val="en-US"/>
+        </w:rPr>
+        <w:t>Indonesia</w:t>
+      </w:r>
+      <w:r>
+        <w:rPr>
+          <w:rFonts w:ascii="Times New Roman" w:hAnsi="Times New Roman" w:cs="Times New Roman"/>
+          <w:sz w:val="24"/>
+          <w:szCs w:val="24"/>
+          <w:lang w:val="en-US"/>
+        </w:rPr>
+        <w:t>”</w:t>
+      </w:r>
+      <w:r>
+        <w:rPr>
+          <w:rFonts w:ascii="Times New Roman" w:hAnsi="Times New Roman" w:cs="Times New Roman"/>
+          <w:sz w:val="24"/>
+          <w:szCs w:val="24"/>
+          <w:lang w:val="id-ID"/>
+        </w:rPr>
+        <w:t xml:space="preserve"> ?”.</w:t>
+      </w:r>
+    </w:p>
+    <w:p>
+      <w:pPr>
+        <w:pStyle w:val="NoSpacing"/>
+        <w:spacing w:line="480" w:lineRule="auto"/>
+        <w:jc w:val="both"/>
+        <w:rPr>
+          <w:rFonts w:ascii="Times New Roman" w:hAnsi="Times New Roman" w:cs="Times New Roman"/>
+          <w:sz w:val="24"/>
+          <w:szCs w:val="24"/>
+          <w:lang w:val="id-ID"/>
+        </w:rPr>
+      </w:pPr>
+    </w:p>
+    <w:p>
+      <w:pPr>
+        <w:pStyle w:val="heading-2bab1"/>
+        <w:rPr>
+          <w:lang w:val="id-ID"/>
+        </w:rPr>
+      </w:pPr>
+      <w:r>
+        <w:rPr>
+          <w:lang w:val="id-ID"/>
+        </w:rPr>
+        <w:t xml:space="preserve"> BATASAN MASALAH</w:t>
+      </w:r>
+    </w:p>
+    <w:p>
+      <w:pPr>
+        <w:pStyle w:val="NoSpacing"/>
+        <w:spacing w:line="480" w:lineRule="auto"/>
+        <w:ind w:firstLine="426"/>
+        <w:jc w:val="both"/>
+        <w:rPr>
+          <w:rFonts w:ascii="Times New Roman" w:hAnsi="Times New Roman" w:cs="Times New Roman"/>
+          <w:sz w:val="24"/>
+          <w:szCs w:val="24"/>
+          <w:lang w:val="id-ID"/>
+        </w:rPr>
+      </w:pPr>
+      <w:r>
+        <w:rPr>
+          <w:rFonts w:ascii="Times New Roman" w:hAnsi="Times New Roman" w:cs="Times New Roman"/>
+          <w:sz w:val="24"/>
+          <w:szCs w:val="24"/>
+          <w:lang w:val="id-ID"/>
+        </w:rPr>
+        <w:t>Untuk menghindari hal-hal yang menyimpang dari maksud dan tujuan sebenarnya, penulis membatasi permasalahan sebagai berikut :</w:t>
+      </w:r>
+    </w:p>
+    <w:p>
+      <w:pPr>
+        <w:pStyle w:val="NoSpacing"/>
+        <w:spacing w:line="480" w:lineRule="auto"/>
+        <w:ind w:firstLine="426"/>
+        <w:jc w:val="both"/>
+        <w:rPr>
+          <w:rFonts w:ascii="Times New Roman" w:hAnsi="Times New Roman" w:cs="Times New Roman"/>
+          <w:sz w:val="24"/>
+          <w:szCs w:val="24"/>
+          <w:lang w:val="id-ID"/>
+        </w:rPr>
+      </w:pPr>
+    </w:p>
+    <w:p>
+      <w:pPr>
         <w:pStyle w:val="NoSpacing"/>
         <w:numPr>
-          <w:ilvl w:val="1"/>
-          <w:numId w:val="1"/>
+          <w:ilvl w:val="0"/>
+          <w:numId w:val="2"/>
+        </w:numPr>
+        <w:spacing w:line="480" w:lineRule="auto"/>
+        <w:ind w:left="426" w:hanging="426"/>
+        <w:jc w:val="both"/>
+        <w:rPr>
+          <w:rFonts w:ascii="Times New Roman" w:hAnsi="Times New Roman" w:cs="Times New Roman"/>
+          <w:sz w:val="24"/>
+          <w:szCs w:val="24"/>
+          <w:lang w:val="id-ID"/>
+        </w:rPr>
+      </w:pPr>
+      <w:r>
+        <w:rPr>
+          <w:rFonts w:ascii="Times New Roman" w:hAnsi="Times New Roman" w:cs="Times New Roman"/>
+          <w:sz w:val="24"/>
+          <w:szCs w:val="24"/>
+          <w:lang w:val="id-ID"/>
+        </w:rPr>
+        <w:t xml:space="preserve">Penelitian ini hanya dibatasi perancangan yang berfokus pada </w:t>
+      </w:r>
+      <w:r>
+        <w:rPr>
+          <w:rFonts w:ascii="Times New Roman" w:hAnsi="Times New Roman" w:cs="Times New Roman"/>
+          <w:sz w:val="24"/>
+          <w:szCs w:val="24"/>
+          <w:lang w:val="en-US"/>
+        </w:rPr>
+        <w:t>pengenalan budaya di seluruh Indonesia</w:t>
+      </w:r>
+      <w:r>
+        <w:rPr>
+          <w:rFonts w:ascii="Times New Roman" w:hAnsi="Times New Roman" w:cs="Times New Roman"/>
+          <w:sz w:val="24"/>
+          <w:szCs w:val="24"/>
+          <w:lang w:val="id-ID"/>
+        </w:rPr>
+        <w:t xml:space="preserve">. </w:t>
+      </w:r>
+    </w:p>
+    <w:p>
+      <w:pPr>
+        <w:pStyle w:val="NoSpacing"/>
+        <w:numPr>
+          <w:ilvl w:val="0"/>
+          <w:numId w:val="2"/>
+        </w:numPr>
+        <w:spacing w:line="480" w:lineRule="auto"/>
+        <w:ind w:left="426" w:hanging="426"/>
+        <w:jc w:val="both"/>
+        <w:rPr>
+          <w:rFonts w:ascii="Times New Roman" w:hAnsi="Times New Roman" w:cs="Times New Roman"/>
+          <w:sz w:val="24"/>
+          <w:szCs w:val="24"/>
+          <w:lang w:val="id-ID"/>
+        </w:rPr>
+      </w:pPr>
+      <w:r>
+        <w:rPr>
+          <w:rFonts w:ascii="Times New Roman" w:hAnsi="Times New Roman" w:cs="Times New Roman"/>
+          <w:sz w:val="24"/>
+          <w:szCs w:val="24"/>
+          <w:lang w:val="id-ID"/>
+        </w:rPr>
+        <w:t>Pemodelan sistem</w:t>
+      </w:r>
+      <w:r>
+        <w:rPr>
+          <w:rFonts w:ascii="Times New Roman" w:hAnsi="Times New Roman" w:cs="Times New Roman"/>
+          <w:sz w:val="24"/>
+          <w:szCs w:val="24"/>
+          <w:lang w:val="en-US"/>
+        </w:rPr>
+        <w:t xml:space="preserve"> informasi</w:t>
+      </w:r>
+      <w:r>
+        <w:rPr>
+          <w:rFonts w:ascii="Times New Roman" w:hAnsi="Times New Roman" w:cs="Times New Roman"/>
+          <w:sz w:val="24"/>
+          <w:szCs w:val="24"/>
+          <w:lang w:val="id-ID"/>
+        </w:rPr>
+        <w:t xml:space="preserve"> ini menggunakan UML (</w:t>
+      </w:r>
+      <w:r>
+        <w:rPr>
+          <w:rFonts w:ascii="Times New Roman" w:hAnsi="Times New Roman" w:cs="Times New Roman"/>
+          <w:i/>
+          <w:iCs/>
+          <w:sz w:val="24"/>
+          <w:szCs w:val="24"/>
+          <w:lang w:val="id-ID"/>
+        </w:rPr>
+        <w:t>Unified Modeling Language</w:t>
+      </w:r>
+      <w:r>
+        <w:rPr>
+          <w:rFonts w:ascii="Times New Roman" w:hAnsi="Times New Roman" w:cs="Times New Roman"/>
+          <w:sz w:val="24"/>
+          <w:szCs w:val="24"/>
+          <w:lang w:val="id-ID"/>
+        </w:rPr>
+        <w:t>).</w:t>
+      </w:r>
+    </w:p>
+    <w:p>
+      <w:pPr>
+        <w:pStyle w:val="NoSpacing"/>
+        <w:numPr>
+          <w:ilvl w:val="0"/>
+          <w:numId w:val="2"/>
+        </w:numPr>
+        <w:spacing w:line="480" w:lineRule="auto"/>
+        <w:ind w:left="426" w:hanging="426"/>
+        <w:jc w:val="both"/>
+        <w:rPr>
+          <w:rFonts w:ascii="Times New Roman" w:hAnsi="Times New Roman" w:cs="Times New Roman"/>
+          <w:sz w:val="24"/>
+          <w:szCs w:val="24"/>
+          <w:lang w:val="id-ID"/>
+        </w:rPr>
+      </w:pPr>
+      <w:r>
+        <w:rPr>
+          <w:rFonts w:ascii="Times New Roman" w:hAnsi="Times New Roman" w:cs="Times New Roman"/>
+          <w:sz w:val="24"/>
+          <w:szCs w:val="24"/>
+          <w:lang w:val="en-US"/>
+        </w:rPr>
+        <w:t>P</w:t>
+      </w:r>
+      <w:r>
+        <w:rPr>
+          <w:rFonts w:ascii="Times New Roman" w:hAnsi="Times New Roman" w:cs="Times New Roman"/>
+          <w:sz w:val="24"/>
+          <w:szCs w:val="24"/>
+          <w:lang w:val="id-ID"/>
+        </w:rPr>
+        <w:t>erancangan sistem</w:t>
+      </w:r>
+      <w:r>
+        <w:rPr>
+          <w:rFonts w:ascii="Times New Roman" w:hAnsi="Times New Roman" w:cs="Times New Roman"/>
+          <w:sz w:val="24"/>
+          <w:szCs w:val="24"/>
+          <w:lang w:val="en-US"/>
+        </w:rPr>
+        <w:t xml:space="preserve"> informasi </w:t>
+      </w:r>
+      <w:r>
+        <w:rPr>
+          <w:rFonts w:ascii="Times New Roman" w:hAnsi="Times New Roman" w:cs="Times New Roman"/>
+          <w:sz w:val="24"/>
+          <w:szCs w:val="24"/>
+          <w:lang w:val="id-ID"/>
+        </w:rPr>
+        <w:t xml:space="preserve">berbasis </w:t>
+      </w:r>
+      <w:r>
+        <w:rPr>
+          <w:rFonts w:ascii="Times New Roman" w:hAnsi="Times New Roman" w:cs="Times New Roman"/>
+          <w:i/>
+          <w:iCs/>
+          <w:sz w:val="24"/>
+          <w:szCs w:val="24"/>
+          <w:lang w:val="id-ID"/>
+        </w:rPr>
+        <w:t>website</w:t>
+      </w:r>
+      <w:r>
+        <w:rPr>
+          <w:rFonts w:ascii="Times New Roman" w:hAnsi="Times New Roman" w:cs="Times New Roman"/>
+          <w:sz w:val="24"/>
+          <w:szCs w:val="24"/>
+          <w:lang w:val="id-ID"/>
+        </w:rPr>
+        <w:t xml:space="preserve"> menggunakan bahasa pemograman PHP dan Javascript,</w:t>
+      </w:r>
+      <w:r>
+        <w:rPr>
+          <w:rFonts w:ascii="Times New Roman" w:hAnsi="Times New Roman" w:cs="Times New Roman"/>
+          <w:sz w:val="24"/>
+          <w:szCs w:val="24"/>
+          <w:lang w:val="en-US"/>
+        </w:rPr>
+        <w:t xml:space="preserve"> bahasa markup HTML dan CSS,</w:t>
+      </w:r>
+      <w:r>
+        <w:rPr>
+          <w:rFonts w:ascii="Times New Roman" w:hAnsi="Times New Roman" w:cs="Times New Roman"/>
+          <w:sz w:val="24"/>
+          <w:szCs w:val="24"/>
+          <w:lang w:val="id-ID"/>
+        </w:rPr>
+        <w:t xml:space="preserve"> DBMS MySQL, XAMPP, Framework Laravel</w:t>
+      </w:r>
+      <w:r>
+        <w:rPr>
+          <w:rFonts w:ascii="Times New Roman" w:hAnsi="Times New Roman" w:cs="Times New Roman"/>
+          <w:sz w:val="24"/>
+          <w:szCs w:val="24"/>
+          <w:lang w:val="en-US"/>
+        </w:rPr>
+        <w:t xml:space="preserve">, </w:t>
+      </w:r>
+      <w:r>
+        <w:rPr>
+          <w:rFonts w:ascii="Times New Roman" w:hAnsi="Times New Roman" w:cs="Times New Roman"/>
+          <w:sz w:val="24"/>
+          <w:szCs w:val="24"/>
+          <w:lang w:val="id-ID"/>
+        </w:rPr>
+        <w:t>Tools pengelolaan database menggunakan PhpMyAdmin dan SQLyog,</w:t>
+      </w:r>
+      <w:r>
+        <w:rPr>
+          <w:rFonts w:ascii="Times New Roman" w:hAnsi="Times New Roman" w:cs="Times New Roman"/>
+          <w:sz w:val="24"/>
+          <w:szCs w:val="24"/>
+          <w:lang w:val="en-US"/>
+        </w:rPr>
+        <w:t xml:space="preserve"> Version Control System(VCS) menggunakan Git dan GitHub</w:t>
+      </w:r>
+      <w:r>
+        <w:rPr>
+          <w:rFonts w:ascii="Times New Roman" w:hAnsi="Times New Roman" w:cs="Times New Roman"/>
+          <w:sz w:val="24"/>
+          <w:szCs w:val="24"/>
+          <w:lang w:val="en-US"/>
+        </w:rPr>
+        <w:t xml:space="preserve">, </w:t>
+      </w:r>
+      <w:r>
+        <w:rPr>
+          <w:rFonts w:ascii="Times New Roman" w:hAnsi="Times New Roman" w:cs="Times New Roman"/>
+          <w:sz w:val="24"/>
+          <w:szCs w:val="24"/>
+          <w:lang w:val="en-US"/>
+        </w:rPr>
+        <w:t>module bundler menggunakan Vite JS</w:t>
+      </w:r>
+      <w:r>
+        <w:rPr>
+          <w:rFonts w:ascii="Times New Roman" w:hAnsi="Times New Roman" w:cs="Times New Roman"/>
+          <w:sz w:val="24"/>
+          <w:szCs w:val="24"/>
+          <w:lang w:val="en-US"/>
+        </w:rPr>
+        <w:t xml:space="preserve"> dan </w:t>
+      </w:r>
+      <w:r>
+        <w:rPr>
+          <w:rFonts w:ascii="Times New Roman" w:hAnsi="Times New Roman" w:cs="Times New Roman"/>
+          <w:i/>
+          <w:iCs/>
+          <w:sz w:val="24"/>
+          <w:szCs w:val="24"/>
+          <w:lang w:val="en-US"/>
+        </w:rPr>
+        <w:t>google</w:t>
+      </w:r>
+      <w:r>
+        <w:rPr>
+          <w:rFonts w:ascii="Times New Roman" w:hAnsi="Times New Roman" w:cs="Times New Roman"/>
+          <w:sz w:val="24"/>
+          <w:szCs w:val="24"/>
+          <w:lang w:val="en-US"/>
+        </w:rPr>
+        <w:t xml:space="preserve"> login menggunakan Laravel Socialite</w:t>
+      </w:r>
+      <w:r>
+        <w:rPr>
+          <w:rFonts w:ascii="Times New Roman" w:hAnsi="Times New Roman" w:cs="Times New Roman"/>
+          <w:sz w:val="24"/>
+          <w:szCs w:val="24"/>
+          <w:lang w:val="id-ID"/>
+        </w:rPr>
+        <w:t>.</w:t>
+      </w:r>
+    </w:p>
+    <w:p>
+      <w:pPr>
+        <w:pStyle w:val="NoSpacing"/>
+        <w:numPr>
+          <w:ilvl w:val="0"/>
+          <w:numId w:val="2"/>
+        </w:numPr>
+        <w:spacing w:line="480" w:lineRule="auto"/>
+        <w:ind w:left="426" w:hanging="426"/>
+        <w:jc w:val="both"/>
+        <w:rPr>
+          <w:rFonts w:ascii="Times New Roman" w:hAnsi="Times New Roman" w:cs="Times New Roman"/>
+          <w:sz w:val="24"/>
+          <w:szCs w:val="24"/>
+          <w:lang w:val="id-ID"/>
+        </w:rPr>
+      </w:pPr>
+      <w:r>
+        <w:rPr>
+          <w:rFonts w:ascii="Times New Roman" w:hAnsi="Times New Roman" w:cs="Times New Roman"/>
+          <w:sz w:val="24"/>
+          <w:szCs w:val="24"/>
+          <w:lang w:val="id-ID"/>
+        </w:rPr>
+        <w:t xml:space="preserve">Sistem </w:t>
+      </w:r>
+      <w:r>
+        <w:rPr>
+          <w:rFonts w:ascii="Times New Roman" w:hAnsi="Times New Roman" w:cs="Times New Roman"/>
+          <w:sz w:val="24"/>
+          <w:szCs w:val="24"/>
+          <w:lang w:val="en-US"/>
+        </w:rPr>
+        <w:t>informasi</w:t>
+      </w:r>
+      <w:r>
+        <w:rPr>
+          <w:rFonts w:ascii="Times New Roman" w:hAnsi="Times New Roman" w:cs="Times New Roman"/>
+          <w:sz w:val="24"/>
+          <w:szCs w:val="24"/>
+          <w:lang w:val="id-ID"/>
+        </w:rPr>
+        <w:t xml:space="preserve"> </w:t>
+      </w:r>
+      <w:r>
+        <w:rPr>
+          <w:rFonts w:ascii="Times New Roman" w:hAnsi="Times New Roman" w:cs="Times New Roman"/>
+          <w:sz w:val="24"/>
+          <w:szCs w:val="24"/>
+          <w:lang w:val="en-US"/>
+        </w:rPr>
+        <w:t xml:space="preserve">NusantaraKu: “Jelajahi Ragam Budaya Indonesia” hanya bisa </w:t>
+      </w:r>
+      <w:r>
+        <w:rPr>
+          <w:rFonts w:ascii="Times New Roman" w:hAnsi="Times New Roman" w:cs="Times New Roman"/>
+          <w:i/>
+          <w:iCs/>
+          <w:sz w:val="24"/>
+          <w:szCs w:val="24"/>
+          <w:lang w:val="en-US"/>
+        </w:rPr>
+        <w:t>login</w:t>
+      </w:r>
+      <w:r>
+        <w:rPr>
+          <w:rFonts w:ascii="Times New Roman" w:hAnsi="Times New Roman" w:cs="Times New Roman"/>
+          <w:sz w:val="24"/>
+          <w:szCs w:val="24"/>
+          <w:lang w:val="en-US"/>
+        </w:rPr>
+        <w:t xml:space="preserve"> menggunakan akun </w:t>
+      </w:r>
+      <w:r>
+        <w:rPr>
+          <w:rFonts w:ascii="Times New Roman" w:hAnsi="Times New Roman" w:cs="Times New Roman"/>
+          <w:i/>
+          <w:iCs/>
+          <w:sz w:val="24"/>
+          <w:szCs w:val="24"/>
+          <w:lang w:val="en-US"/>
+        </w:rPr>
+        <w:t>google</w:t>
+      </w:r>
+      <w:r>
+        <w:rPr>
+          <w:rFonts w:ascii="Times New Roman" w:hAnsi="Times New Roman" w:cs="Times New Roman"/>
+          <w:sz w:val="24"/>
+          <w:szCs w:val="24"/>
+          <w:lang w:val="en-US"/>
+        </w:rPr>
+        <w:t xml:space="preserve"> dan </w:t>
+      </w:r>
+      <w:r>
+        <w:rPr>
+          <w:rFonts w:ascii="Times New Roman" w:hAnsi="Times New Roman" w:cs="Times New Roman"/>
+          <w:i/>
+          <w:iCs/>
+          <w:sz w:val="24"/>
+          <w:szCs w:val="24"/>
+          <w:lang w:val="en-US"/>
+        </w:rPr>
+        <w:t>register</w:t>
+      </w:r>
+      <w:r>
+        <w:rPr>
+          <w:rFonts w:ascii="Times New Roman" w:hAnsi="Times New Roman" w:cs="Times New Roman"/>
+          <w:sz w:val="24"/>
+          <w:szCs w:val="24"/>
+          <w:lang w:val="en-US"/>
+        </w:rPr>
+        <w:t xml:space="preserve"> manual.</w:t>
+      </w:r>
+    </w:p>
+    <w:p>
+      <w:pPr>
+        <w:pStyle w:val="NoSpacing"/>
+        <w:numPr>
+          <w:ilvl w:val="0"/>
+          <w:numId w:val="2"/>
+        </w:numPr>
+        <w:spacing w:line="480" w:lineRule="auto"/>
+        <w:ind w:left="426" w:hanging="426"/>
+        <w:jc w:val="both"/>
+        <w:rPr>
+          <w:rFonts w:ascii="Times New Roman" w:hAnsi="Times New Roman" w:cs="Times New Roman"/>
+          <w:sz w:val="24"/>
+          <w:szCs w:val="24"/>
+          <w:lang w:val="id-ID"/>
+        </w:rPr>
+      </w:pPr>
+      <w:r>
+        <w:rPr>
+          <w:rFonts w:ascii="Times New Roman" w:hAnsi="Times New Roman" w:cs="Times New Roman"/>
+          <w:sz w:val="24"/>
+          <w:szCs w:val="24"/>
+          <w:lang w:val="id-ID"/>
+        </w:rPr>
+        <w:lastRenderedPageBreak/>
+        <w:t xml:space="preserve">Sistem </w:t>
+      </w:r>
+      <w:r>
+        <w:rPr>
+          <w:rFonts w:ascii="Times New Roman" w:hAnsi="Times New Roman" w:cs="Times New Roman"/>
+          <w:sz w:val="24"/>
+          <w:szCs w:val="24"/>
+          <w:lang w:val="en-US"/>
+        </w:rPr>
+        <w:t>informasi</w:t>
+      </w:r>
+      <w:r>
+        <w:rPr>
+          <w:rFonts w:ascii="Times New Roman" w:hAnsi="Times New Roman" w:cs="Times New Roman"/>
+          <w:sz w:val="24"/>
+          <w:szCs w:val="24"/>
+          <w:lang w:val="id-ID"/>
+        </w:rPr>
+        <w:t xml:space="preserve"> </w:t>
+      </w:r>
+      <w:r>
+        <w:rPr>
+          <w:rFonts w:ascii="Times New Roman" w:hAnsi="Times New Roman" w:cs="Times New Roman"/>
+          <w:sz w:val="24"/>
+          <w:szCs w:val="24"/>
+          <w:lang w:val="en-US"/>
+        </w:rPr>
+        <w:t>NusantaraKu: “Jelajahi Ragam Budaya Indonesia” hanya tersedia dalam bahasa Indonesia.</w:t>
+      </w:r>
+    </w:p>
+    <w:p>
+      <w:pPr>
+        <w:pStyle w:val="NoSpacing"/>
+        <w:spacing w:line="480" w:lineRule="auto"/>
+        <w:jc w:val="both"/>
+        <w:rPr>
+          <w:rFonts w:ascii="Times New Roman" w:hAnsi="Times New Roman" w:cs="Times New Roman"/>
+          <w:sz w:val="24"/>
+          <w:szCs w:val="24"/>
+          <w:lang w:val="id-ID"/>
+        </w:rPr>
+      </w:pPr>
+    </w:p>
+    <w:p>
+      <w:pPr>
+        <w:pStyle w:val="heading-2bab1"/>
+        <w:rPr>
+          <w:lang w:val="id-ID"/>
+        </w:rPr>
+      </w:pPr>
+      <w:r>
+        <w:rPr>
+          <w:lang w:val="id-ID"/>
+        </w:rPr>
+        <w:t xml:space="preserve"> TUJUAN DAN MANFAAT PENELITIAN</w:t>
+      </w:r>
+    </w:p>
+    <w:p>
+      <w:pPr>
+        <w:pStyle w:val="heading-3bab-1"/>
+      </w:pPr>
+      <w:r>
+        <w:t>1.4.2 Tujuan Penelitian</w:t>
+      </w:r>
+    </w:p>
+    <w:p>
+      <w:pPr>
+        <w:pStyle w:val="NoSpacing"/>
+        <w:spacing w:line="480" w:lineRule="auto"/>
+        <w:ind w:firstLine="426"/>
+        <w:jc w:val="both"/>
+        <w:rPr>
+          <w:rFonts w:ascii="Times New Roman" w:hAnsi="Times New Roman" w:cs="Times New Roman"/>
+          <w:sz w:val="24"/>
+          <w:szCs w:val="24"/>
+          <w:lang w:val="id-ID"/>
+        </w:rPr>
+      </w:pPr>
+      <w:r>
+        <w:rPr>
+          <w:rFonts w:ascii="Times New Roman" w:hAnsi="Times New Roman" w:cs="Times New Roman"/>
+          <w:sz w:val="24"/>
+          <w:szCs w:val="24"/>
+          <w:lang w:val="id-ID"/>
+        </w:rPr>
+        <w:t>Adapun tujuan yang ingin dicapai melalui penelitian ini, yaitu :</w:t>
+      </w:r>
+    </w:p>
+    <w:p>
+      <w:pPr>
+        <w:pStyle w:val="NoSpacing"/>
+        <w:numPr>
+          <w:ilvl w:val="0"/>
+          <w:numId w:val="3"/>
+        </w:numPr>
+        <w:spacing w:line="480" w:lineRule="auto"/>
+        <w:jc w:val="both"/>
+        <w:rPr>
+          <w:rFonts w:ascii="Times New Roman" w:hAnsi="Times New Roman" w:cs="Times New Roman"/>
+          <w:b/>
+          <w:bCs/>
+          <w:sz w:val="24"/>
+          <w:szCs w:val="24"/>
+          <w:lang w:val="id-ID"/>
+        </w:rPr>
+      </w:pPr>
+      <w:r>
+        <w:rPr>
+          <w:rFonts w:ascii="Times New Roman" w:hAnsi="Times New Roman" w:cs="Times New Roman"/>
+          <w:sz w:val="24"/>
+          <w:szCs w:val="24"/>
+          <w:lang w:val="id-ID"/>
+        </w:rPr>
+        <w:t xml:space="preserve">Untuk menganalisa </w:t>
+      </w:r>
+      <w:r>
+        <w:rPr>
+          <w:rFonts w:ascii="Times New Roman" w:hAnsi="Times New Roman" w:cs="Times New Roman"/>
+          <w:sz w:val="24"/>
+          <w:szCs w:val="24"/>
+          <w:lang w:val="en-US"/>
+        </w:rPr>
+        <w:t>cara memperkenalkan budaya di seluruh Indonesia</w:t>
+      </w:r>
+    </w:p>
+    <w:p>
+      <w:pPr>
+        <w:pStyle w:val="NoSpacing"/>
+        <w:numPr>
+          <w:ilvl w:val="0"/>
+          <w:numId w:val="3"/>
         </w:numPr>
         <w:spacing w:line="480" w:lineRule="auto"/>
         <w:jc w:val="both"/>
@@ -942,92 +1880,11 @@
       <w:r>
         <w:rPr>
           <w:rFonts w:ascii="Times New Roman" w:hAnsi="Times New Roman" w:cs="Times New Roman"/>
-          <w:b/>
-          <w:bCs/>
-          <w:sz w:val="28"/>
-          <w:szCs w:val="28"/>
-          <w:lang w:val="id-ID"/>
-        </w:rPr>
-        <w:lastRenderedPageBreak/>
-        <w:softHyphen/>
-      </w:r>
-      <w:r>
-        <w:rPr>
-          <w:rFonts w:ascii="Times New Roman" w:hAnsi="Times New Roman" w:cs="Times New Roman"/>
-          <w:b/>
-          <w:bCs/>
-          <w:sz w:val="28"/>
-          <w:szCs w:val="28"/>
-          <w:lang w:val="id-ID"/>
-        </w:rPr>
-        <w:softHyphen/>
-      </w:r>
-      <w:r>
-        <w:rPr>
-          <w:rFonts w:ascii="Times New Roman" w:hAnsi="Times New Roman" w:cs="Times New Roman"/>
-          <w:b/>
-          <w:bCs/>
-          <w:sz w:val="28"/>
-          <w:szCs w:val="28"/>
-          <w:lang w:val="id-ID"/>
-        </w:rPr>
-        <w:softHyphen/>
-      </w:r>
-      <w:r>
-        <w:rPr>
-          <w:rFonts w:ascii="Times New Roman" w:hAnsi="Times New Roman" w:cs="Times New Roman"/>
-          <w:b/>
-          <w:bCs/>
-          <w:sz w:val="28"/>
-          <w:szCs w:val="28"/>
-          <w:lang w:val="id-ID"/>
-        </w:rPr>
-        <w:softHyphen/>
-      </w:r>
-      <w:r>
-        <w:rPr>
-          <w:rFonts w:ascii="Times New Roman" w:hAnsi="Times New Roman" w:cs="Times New Roman"/>
-          <w:b/>
-          <w:bCs/>
-          <w:sz w:val="28"/>
-          <w:szCs w:val="28"/>
-          <w:lang w:val="id-ID"/>
-        </w:rPr>
-        <w:t xml:space="preserve"> </w:t>
-      </w:r>
-      <w:r>
-        <w:rPr>
-          <w:rFonts w:ascii="Times New Roman" w:hAnsi="Times New Roman" w:cs="Times New Roman"/>
-          <w:b/>
-          <w:bCs/>
-          <w:sz w:val="28"/>
-          <w:szCs w:val="28"/>
-          <w:lang w:val="id-ID"/>
-        </w:rPr>
-        <w:t>RUMUSAN MASALAH</w:t>
-      </w:r>
-    </w:p>
-    <w:p>
-      <w:pPr>
-        <w:pStyle w:val="NoSpacing"/>
-        <w:spacing w:line="480" w:lineRule="auto"/>
-        <w:ind w:firstLine="426"/>
-        <w:jc w:val="both"/>
-        <w:rPr>
-          <w:rFonts w:ascii="Times New Roman" w:hAnsi="Times New Roman" w:cs="Times New Roman"/>
-          <w:sz w:val="24"/>
-          <w:szCs w:val="24"/>
-          <w:lang w:val="id-ID"/>
-        </w:rPr>
-      </w:pPr>
-      <w:r>
-        <w:rPr>
-          <w:rFonts w:ascii="Times New Roman" w:hAnsi="Times New Roman" w:cs="Times New Roman"/>
-          <w:sz w:val="24"/>
-          <w:szCs w:val="24"/>
-          <w:lang w:val="id-ID"/>
-        </w:rPr>
-        <w:t xml:space="preserve">Berdasarkan uraian diatas, dapat dirumuskan masalah penelitian adalah “ bagaimana cara melakukan perancangan </w:t>
+          <w:sz w:val="24"/>
+          <w:szCs w:val="24"/>
+          <w:lang w:val="id-ID"/>
+        </w:rPr>
+        <w:t xml:space="preserve"> Untuk merancang sistem </w:t>
       </w:r>
       <w:r>
         <w:rPr>
@@ -1036,16 +1893,7 @@
           <w:szCs w:val="24"/>
           <w:lang w:val="en-US"/>
         </w:rPr>
-        <w:t xml:space="preserve">sistem informasi </w:t>
-      </w:r>
-      <w:r>
-        <w:rPr>
-          <w:rFonts w:ascii="Times New Roman" w:hAnsi="Times New Roman" w:cs="Times New Roman"/>
-          <w:sz w:val="24"/>
-          <w:szCs w:val="24"/>
-          <w:lang w:val="id-ID"/>
-        </w:rPr>
-        <w:t xml:space="preserve">yang tepat untuk </w:t>
+        <w:t xml:space="preserve">informasi </w:t>
       </w:r>
       <w:r>
         <w:rPr>
@@ -1054,851 +1902,14 @@
           <w:szCs w:val="24"/>
           <w:lang w:val="en-US"/>
         </w:rPr>
-        <w:t xml:space="preserve">mengenalkan budaya di seluruh Indonesia pada </w:t>
-      </w:r>
-      <w:r>
-        <w:rPr>
-          <w:rFonts w:ascii="Times New Roman" w:hAnsi="Times New Roman" w:cs="Times New Roman"/>
-          <w:i/>
-          <w:iCs/>
-          <w:sz w:val="24"/>
-          <w:szCs w:val="24"/>
-          <w:lang w:val="en-US"/>
-        </w:rPr>
-        <w:t>website</w:t>
-      </w:r>
-      <w:r>
-        <w:rPr>
-          <w:rFonts w:ascii="Times New Roman" w:hAnsi="Times New Roman" w:cs="Times New Roman"/>
-          <w:sz w:val="24"/>
-          <w:szCs w:val="24"/>
-          <w:lang w:val="en-US"/>
-        </w:rPr>
-        <w:t xml:space="preserve"> NusantaraKu</w:t>
-      </w:r>
-      <w:r>
-        <w:rPr>
-          <w:rFonts w:ascii="Times New Roman" w:hAnsi="Times New Roman" w:cs="Times New Roman"/>
-          <w:sz w:val="24"/>
-          <w:szCs w:val="24"/>
-          <w:lang w:val="en-US"/>
-        </w:rPr>
-        <w:t>: “</w:t>
-      </w:r>
-      <w:r>
-        <w:rPr>
-          <w:rFonts w:ascii="Times New Roman" w:hAnsi="Times New Roman" w:cs="Times New Roman"/>
-          <w:sz w:val="24"/>
-          <w:szCs w:val="24"/>
-          <w:lang w:val="en-US"/>
-        </w:rPr>
-        <w:t>Jelajahi</w:t>
-      </w:r>
-      <w:r>
-        <w:rPr>
-          <w:rFonts w:ascii="Times New Roman" w:hAnsi="Times New Roman" w:cs="Times New Roman"/>
-          <w:sz w:val="24"/>
-          <w:szCs w:val="24"/>
-          <w:lang w:val="en-US"/>
-        </w:rPr>
-        <w:t xml:space="preserve"> </w:t>
-      </w:r>
-      <w:r>
-        <w:rPr>
-          <w:rFonts w:ascii="Times New Roman" w:hAnsi="Times New Roman" w:cs="Times New Roman"/>
-          <w:sz w:val="24"/>
-          <w:szCs w:val="24"/>
-          <w:lang w:val="en-US"/>
-        </w:rPr>
-        <w:t>Ragam</w:t>
-      </w:r>
-      <w:r>
-        <w:rPr>
-          <w:rFonts w:ascii="Times New Roman" w:hAnsi="Times New Roman" w:cs="Times New Roman"/>
-          <w:sz w:val="24"/>
-          <w:szCs w:val="24"/>
-          <w:lang w:val="en-US"/>
-        </w:rPr>
-        <w:t xml:space="preserve"> </w:t>
-      </w:r>
-      <w:r>
-        <w:rPr>
-          <w:rFonts w:ascii="Times New Roman" w:hAnsi="Times New Roman" w:cs="Times New Roman"/>
-          <w:sz w:val="24"/>
-          <w:szCs w:val="24"/>
-          <w:lang w:val="en-US"/>
-        </w:rPr>
-        <w:t>Budaya</w:t>
-      </w:r>
-      <w:r>
-        <w:rPr>
-          <w:rFonts w:ascii="Times New Roman" w:hAnsi="Times New Roman" w:cs="Times New Roman"/>
-          <w:sz w:val="24"/>
-          <w:szCs w:val="24"/>
-          <w:lang w:val="en-US"/>
-        </w:rPr>
-        <w:t xml:space="preserve"> </w:t>
-      </w:r>
-      <w:r>
-        <w:rPr>
-          <w:rFonts w:ascii="Times New Roman" w:hAnsi="Times New Roman" w:cs="Times New Roman"/>
-          <w:sz w:val="24"/>
-          <w:szCs w:val="24"/>
-          <w:lang w:val="en-US"/>
-        </w:rPr>
-        <w:t>Indonesia</w:t>
-      </w:r>
-      <w:r>
-        <w:rPr>
-          <w:rFonts w:ascii="Times New Roman" w:hAnsi="Times New Roman" w:cs="Times New Roman"/>
-          <w:sz w:val="24"/>
-          <w:szCs w:val="24"/>
-          <w:lang w:val="en-US"/>
-        </w:rPr>
-        <w:t>”</w:t>
-      </w:r>
-      <w:r>
-        <w:rPr>
-          <w:rFonts w:ascii="Times New Roman" w:hAnsi="Times New Roman" w:cs="Times New Roman"/>
-          <w:sz w:val="24"/>
-          <w:szCs w:val="24"/>
-          <w:lang w:val="id-ID"/>
-        </w:rPr>
-        <w:t xml:space="preserve"> ?”.</w:t>
-      </w:r>
-    </w:p>
-    <w:p>
-      <w:pPr>
-        <w:pStyle w:val="NoSpacing"/>
-        <w:spacing w:line="480" w:lineRule="auto"/>
-        <w:jc w:val="both"/>
-        <w:rPr>
-          <w:rFonts w:ascii="Times New Roman" w:hAnsi="Times New Roman" w:cs="Times New Roman"/>
-          <w:sz w:val="24"/>
-          <w:szCs w:val="24"/>
-          <w:lang w:val="id-ID"/>
-        </w:rPr>
-      </w:pPr>
-    </w:p>
-    <w:p>
-      <w:pPr>
-        <w:pStyle w:val="NoSpacing"/>
-        <w:numPr>
-          <w:ilvl w:val="1"/>
-          <w:numId w:val="1"/>
-        </w:numPr>
-        <w:spacing w:line="480" w:lineRule="auto"/>
-        <w:jc w:val="both"/>
-        <w:rPr>
-          <w:rFonts w:ascii="Times New Roman" w:hAnsi="Times New Roman" w:cs="Times New Roman"/>
-          <w:b/>
-          <w:bCs/>
-          <w:sz w:val="28"/>
-          <w:szCs w:val="28"/>
-          <w:lang w:val="id-ID"/>
-        </w:rPr>
-      </w:pPr>
-      <w:r>
-        <w:rPr>
-          <w:rFonts w:ascii="Times New Roman" w:hAnsi="Times New Roman" w:cs="Times New Roman"/>
-          <w:b/>
-          <w:bCs/>
-          <w:sz w:val="28"/>
-          <w:szCs w:val="28"/>
-          <w:lang w:val="id-ID"/>
-        </w:rPr>
-        <w:t xml:space="preserve"> BATASAN MASALAH</w:t>
-      </w:r>
-    </w:p>
-    <w:p>
-      <w:pPr>
-        <w:pStyle w:val="NoSpacing"/>
-        <w:spacing w:line="480" w:lineRule="auto"/>
-        <w:ind w:firstLine="426"/>
-        <w:jc w:val="both"/>
-        <w:rPr>
-          <w:rFonts w:ascii="Times New Roman" w:hAnsi="Times New Roman" w:cs="Times New Roman"/>
-          <w:sz w:val="24"/>
-          <w:szCs w:val="24"/>
-          <w:lang w:val="id-ID"/>
-        </w:rPr>
-      </w:pPr>
-      <w:r>
-        <w:rPr>
-          <w:rFonts w:ascii="Times New Roman" w:hAnsi="Times New Roman" w:cs="Times New Roman"/>
-          <w:sz w:val="24"/>
-          <w:szCs w:val="24"/>
-          <w:lang w:val="id-ID"/>
-        </w:rPr>
-        <w:t>Untuk menghindari hal-hal yang menyimpang dari maksud dan tujuan sebenarnya, penulis membatasi permasalahan sebagai berikut :</w:t>
-      </w:r>
-    </w:p>
-    <w:p>
-      <w:pPr>
-        <w:pStyle w:val="NoSpacing"/>
-        <w:spacing w:line="480" w:lineRule="auto"/>
-        <w:ind w:firstLine="426"/>
-        <w:jc w:val="both"/>
-        <w:rPr>
-          <w:rFonts w:ascii="Times New Roman" w:hAnsi="Times New Roman" w:cs="Times New Roman"/>
-          <w:sz w:val="24"/>
-          <w:szCs w:val="24"/>
-          <w:lang w:val="id-ID"/>
-        </w:rPr>
-      </w:pPr>
-    </w:p>
-    <w:p>
-      <w:pPr>
-        <w:pStyle w:val="NoSpacing"/>
-        <w:numPr>
-          <w:ilvl w:val="0"/>
-          <w:numId w:val="2"/>
-        </w:numPr>
-        <w:spacing w:line="480" w:lineRule="auto"/>
-        <w:ind w:left="426" w:hanging="426"/>
-        <w:jc w:val="both"/>
-        <w:rPr>
-          <w:rFonts w:ascii="Times New Roman" w:hAnsi="Times New Roman" w:cs="Times New Roman"/>
-          <w:sz w:val="24"/>
-          <w:szCs w:val="24"/>
-          <w:lang w:val="id-ID"/>
-        </w:rPr>
-      </w:pPr>
-      <w:r>
-        <w:rPr>
-          <w:rFonts w:ascii="Times New Roman" w:hAnsi="Times New Roman" w:cs="Times New Roman"/>
-          <w:sz w:val="24"/>
-          <w:szCs w:val="24"/>
-          <w:lang w:val="id-ID"/>
-        </w:rPr>
-        <w:t xml:space="preserve">Penelitian ini hanya dibatasi perancangan yang berfokus pada </w:t>
-      </w:r>
-      <w:r>
-        <w:rPr>
-          <w:rFonts w:ascii="Times New Roman" w:hAnsi="Times New Roman" w:cs="Times New Roman"/>
-          <w:sz w:val="24"/>
-          <w:szCs w:val="24"/>
-          <w:lang w:val="en-US"/>
-        </w:rPr>
-        <w:t>pengenalan budaya di seluruh Indonesia</w:t>
-      </w:r>
-      <w:r>
-        <w:rPr>
-          <w:rFonts w:ascii="Times New Roman" w:hAnsi="Times New Roman" w:cs="Times New Roman"/>
-          <w:sz w:val="24"/>
-          <w:szCs w:val="24"/>
-          <w:lang w:val="id-ID"/>
-        </w:rPr>
-        <w:t xml:space="preserve">. </w:t>
-      </w:r>
-    </w:p>
-    <w:p>
-      <w:pPr>
-        <w:pStyle w:val="NoSpacing"/>
-        <w:numPr>
-          <w:ilvl w:val="0"/>
-          <w:numId w:val="2"/>
-        </w:numPr>
-        <w:spacing w:line="480" w:lineRule="auto"/>
-        <w:ind w:left="426" w:hanging="426"/>
-        <w:jc w:val="both"/>
-        <w:rPr>
-          <w:rFonts w:ascii="Times New Roman" w:hAnsi="Times New Roman" w:cs="Times New Roman"/>
-          <w:sz w:val="24"/>
-          <w:szCs w:val="24"/>
-          <w:lang w:val="id-ID"/>
-        </w:rPr>
-      </w:pPr>
-      <w:r>
-        <w:rPr>
-          <w:rFonts w:ascii="Times New Roman" w:hAnsi="Times New Roman" w:cs="Times New Roman"/>
-          <w:sz w:val="24"/>
-          <w:szCs w:val="24"/>
-          <w:lang w:val="id-ID"/>
-        </w:rPr>
-        <w:t>Pemodelan sistem</w:t>
-      </w:r>
-      <w:r>
-        <w:rPr>
-          <w:rFonts w:ascii="Times New Roman" w:hAnsi="Times New Roman" w:cs="Times New Roman"/>
-          <w:sz w:val="24"/>
-          <w:szCs w:val="24"/>
-          <w:lang w:val="en-US"/>
-        </w:rPr>
-        <w:t xml:space="preserve"> informasi</w:t>
-      </w:r>
-      <w:r>
-        <w:rPr>
-          <w:rFonts w:ascii="Times New Roman" w:hAnsi="Times New Roman" w:cs="Times New Roman"/>
-          <w:sz w:val="24"/>
-          <w:szCs w:val="24"/>
-          <w:lang w:val="id-ID"/>
-        </w:rPr>
-        <w:t xml:space="preserve"> ini menggunakan UML (</w:t>
-      </w:r>
-      <w:r>
-        <w:rPr>
-          <w:rFonts w:ascii="Times New Roman" w:hAnsi="Times New Roman" w:cs="Times New Roman"/>
-          <w:i/>
-          <w:iCs/>
-          <w:sz w:val="24"/>
-          <w:szCs w:val="24"/>
-          <w:lang w:val="id-ID"/>
-        </w:rPr>
-        <w:t>Unified Modeling Language</w:t>
-      </w:r>
-      <w:r>
-        <w:rPr>
-          <w:rFonts w:ascii="Times New Roman" w:hAnsi="Times New Roman" w:cs="Times New Roman"/>
-          <w:sz w:val="24"/>
-          <w:szCs w:val="24"/>
-          <w:lang w:val="id-ID"/>
-        </w:rPr>
-        <w:t>).</w:t>
-      </w:r>
-    </w:p>
-    <w:p>
-      <w:pPr>
-        <w:pStyle w:val="NoSpacing"/>
-        <w:numPr>
-          <w:ilvl w:val="0"/>
-          <w:numId w:val="2"/>
-        </w:numPr>
-        <w:spacing w:line="480" w:lineRule="auto"/>
-        <w:ind w:left="426" w:hanging="426"/>
-        <w:jc w:val="both"/>
-        <w:rPr>
-          <w:rFonts w:ascii="Times New Roman" w:hAnsi="Times New Roman" w:cs="Times New Roman"/>
-          <w:sz w:val="24"/>
-          <w:szCs w:val="24"/>
-          <w:lang w:val="id-ID"/>
-        </w:rPr>
-      </w:pPr>
-      <w:r>
-        <w:rPr>
-          <w:rFonts w:ascii="Times New Roman" w:hAnsi="Times New Roman" w:cs="Times New Roman"/>
-          <w:sz w:val="24"/>
-          <w:szCs w:val="24"/>
-          <w:lang w:val="en-US"/>
-        </w:rPr>
-        <w:t>P</w:t>
-      </w:r>
-      <w:r>
-        <w:rPr>
-          <w:rFonts w:ascii="Times New Roman" w:hAnsi="Times New Roman" w:cs="Times New Roman"/>
-          <w:sz w:val="24"/>
-          <w:szCs w:val="24"/>
-          <w:lang w:val="id-ID"/>
-        </w:rPr>
-        <w:t>erancangan sistem</w:t>
-      </w:r>
-      <w:r>
-        <w:rPr>
-          <w:rFonts w:ascii="Times New Roman" w:hAnsi="Times New Roman" w:cs="Times New Roman"/>
-          <w:sz w:val="24"/>
-          <w:szCs w:val="24"/>
-          <w:lang w:val="en-US"/>
-        </w:rPr>
-        <w:t xml:space="preserve"> informasi </w:t>
-      </w:r>
-      <w:r>
-        <w:rPr>
-          <w:rFonts w:ascii="Times New Roman" w:hAnsi="Times New Roman" w:cs="Times New Roman"/>
-          <w:sz w:val="24"/>
-          <w:szCs w:val="24"/>
-          <w:lang w:val="id-ID"/>
-        </w:rPr>
-        <w:t xml:space="preserve">berbasis </w:t>
-      </w:r>
-      <w:r>
-        <w:rPr>
-          <w:rFonts w:ascii="Times New Roman" w:hAnsi="Times New Roman" w:cs="Times New Roman"/>
-          <w:i/>
-          <w:iCs/>
-          <w:sz w:val="24"/>
-          <w:szCs w:val="24"/>
-          <w:lang w:val="id-ID"/>
-        </w:rPr>
-        <w:t>website</w:t>
-      </w:r>
-      <w:r>
-        <w:rPr>
-          <w:rFonts w:ascii="Times New Roman" w:hAnsi="Times New Roman" w:cs="Times New Roman"/>
-          <w:sz w:val="24"/>
-          <w:szCs w:val="24"/>
-          <w:lang w:val="id-ID"/>
-        </w:rPr>
-        <w:t xml:space="preserve"> menggunakan bahasa pemograman PHP dan Javascript,</w:t>
-      </w:r>
-      <w:r>
-        <w:rPr>
-          <w:rFonts w:ascii="Times New Roman" w:hAnsi="Times New Roman" w:cs="Times New Roman"/>
-          <w:sz w:val="24"/>
-          <w:szCs w:val="24"/>
-          <w:lang w:val="en-US"/>
-        </w:rPr>
-        <w:t xml:space="preserve"> bahasa markup HTML dan CSS,</w:t>
-      </w:r>
-      <w:r>
-        <w:rPr>
-          <w:rFonts w:ascii="Times New Roman" w:hAnsi="Times New Roman" w:cs="Times New Roman"/>
-          <w:sz w:val="24"/>
-          <w:szCs w:val="24"/>
-          <w:lang w:val="id-ID"/>
-        </w:rPr>
-        <w:t xml:space="preserve"> DBMS MySQL, XAMPP, Framework Laravel</w:t>
-      </w:r>
-      <w:r>
-        <w:rPr>
-          <w:rFonts w:ascii="Times New Roman" w:hAnsi="Times New Roman" w:cs="Times New Roman"/>
-          <w:sz w:val="24"/>
-          <w:szCs w:val="24"/>
-          <w:lang w:val="en-US"/>
-        </w:rPr>
-        <w:t xml:space="preserve">, </w:t>
-      </w:r>
-      <w:r>
-        <w:rPr>
-          <w:rFonts w:ascii="Times New Roman" w:hAnsi="Times New Roman" w:cs="Times New Roman"/>
-          <w:sz w:val="24"/>
-          <w:szCs w:val="24"/>
-          <w:lang w:val="id-ID"/>
-        </w:rPr>
-        <w:t>Tools pengelolaan database menggunakan PhpMyAdmin dan SQLyog,</w:t>
-      </w:r>
-      <w:r>
-        <w:rPr>
-          <w:rFonts w:ascii="Times New Roman" w:hAnsi="Times New Roman" w:cs="Times New Roman"/>
-          <w:sz w:val="24"/>
-          <w:szCs w:val="24"/>
-          <w:lang w:val="en-US"/>
-        </w:rPr>
-        <w:t xml:space="preserve"> Version Control System(VCS) menggunakan Git dan GitHub</w:t>
-      </w:r>
-      <w:r>
-        <w:rPr>
-          <w:rFonts w:ascii="Times New Roman" w:hAnsi="Times New Roman" w:cs="Times New Roman"/>
-          <w:sz w:val="24"/>
-          <w:szCs w:val="24"/>
-          <w:lang w:val="en-US"/>
-        </w:rPr>
-        <w:t xml:space="preserve">, </w:t>
-      </w:r>
-      <w:r>
-        <w:rPr>
-          <w:rFonts w:ascii="Times New Roman" w:hAnsi="Times New Roman" w:cs="Times New Roman"/>
-          <w:sz w:val="24"/>
-          <w:szCs w:val="24"/>
-          <w:lang w:val="en-US"/>
-        </w:rPr>
-        <w:t>module bundler menggunakan Vite JS</w:t>
-      </w:r>
-      <w:r>
-        <w:rPr>
-          <w:rFonts w:ascii="Times New Roman" w:hAnsi="Times New Roman" w:cs="Times New Roman"/>
-          <w:sz w:val="24"/>
-          <w:szCs w:val="24"/>
-          <w:lang w:val="en-US"/>
-        </w:rPr>
-        <w:t xml:space="preserve"> dan </w:t>
-      </w:r>
-      <w:r>
-        <w:rPr>
-          <w:rFonts w:ascii="Times New Roman" w:hAnsi="Times New Roman" w:cs="Times New Roman"/>
-          <w:i/>
-          <w:iCs/>
-          <w:sz w:val="24"/>
-          <w:szCs w:val="24"/>
-          <w:lang w:val="en-US"/>
-        </w:rPr>
-        <w:t>google</w:t>
-      </w:r>
-      <w:r>
-        <w:rPr>
-          <w:rFonts w:ascii="Times New Roman" w:hAnsi="Times New Roman" w:cs="Times New Roman"/>
-          <w:sz w:val="24"/>
-          <w:szCs w:val="24"/>
-          <w:lang w:val="en-US"/>
-        </w:rPr>
-        <w:t xml:space="preserve"> login menggunakan Laravel Socialite</w:t>
-      </w:r>
-      <w:r>
-        <w:rPr>
-          <w:rFonts w:ascii="Times New Roman" w:hAnsi="Times New Roman" w:cs="Times New Roman"/>
-          <w:sz w:val="24"/>
-          <w:szCs w:val="24"/>
-          <w:lang w:val="id-ID"/>
-        </w:rPr>
-        <w:t>.</w:t>
-      </w:r>
-    </w:p>
-    <w:p>
-      <w:pPr>
-        <w:pStyle w:val="NoSpacing"/>
-        <w:numPr>
-          <w:ilvl w:val="0"/>
-          <w:numId w:val="2"/>
-        </w:numPr>
-        <w:spacing w:line="480" w:lineRule="auto"/>
-        <w:ind w:left="426" w:hanging="426"/>
-        <w:jc w:val="both"/>
-        <w:rPr>
-          <w:rFonts w:ascii="Times New Roman" w:hAnsi="Times New Roman" w:cs="Times New Roman"/>
-          <w:sz w:val="24"/>
-          <w:szCs w:val="24"/>
-          <w:lang w:val="id-ID"/>
-        </w:rPr>
-      </w:pPr>
-      <w:r>
-        <w:rPr>
-          <w:rFonts w:ascii="Times New Roman" w:hAnsi="Times New Roman" w:cs="Times New Roman"/>
-          <w:sz w:val="24"/>
-          <w:szCs w:val="24"/>
-          <w:lang w:val="id-ID"/>
-        </w:rPr>
-        <w:t xml:space="preserve">Sistem </w:t>
-      </w:r>
-      <w:r>
-        <w:rPr>
-          <w:rFonts w:ascii="Times New Roman" w:hAnsi="Times New Roman" w:cs="Times New Roman"/>
-          <w:sz w:val="24"/>
-          <w:szCs w:val="24"/>
-          <w:lang w:val="en-US"/>
-        </w:rPr>
-        <w:t>informasi</w:t>
-      </w:r>
-      <w:r>
-        <w:rPr>
-          <w:rFonts w:ascii="Times New Roman" w:hAnsi="Times New Roman" w:cs="Times New Roman"/>
-          <w:sz w:val="24"/>
-          <w:szCs w:val="24"/>
-          <w:lang w:val="id-ID"/>
-        </w:rPr>
-        <w:t xml:space="preserve"> </w:t>
-      </w:r>
-      <w:r>
-        <w:rPr>
-          <w:rFonts w:ascii="Times New Roman" w:hAnsi="Times New Roman" w:cs="Times New Roman"/>
-          <w:sz w:val="24"/>
-          <w:szCs w:val="24"/>
-          <w:lang w:val="en-US"/>
-        </w:rPr>
-        <w:t xml:space="preserve">NusantaraKu: “Jelajahi Ragam Budaya Indonesia” hanya bisa </w:t>
-      </w:r>
-      <w:r>
-        <w:rPr>
-          <w:rFonts w:ascii="Times New Roman" w:hAnsi="Times New Roman" w:cs="Times New Roman"/>
-          <w:i/>
-          <w:iCs/>
-          <w:sz w:val="24"/>
-          <w:szCs w:val="24"/>
-          <w:lang w:val="en-US"/>
-        </w:rPr>
-        <w:t>login</w:t>
-      </w:r>
-      <w:r>
-        <w:rPr>
-          <w:rFonts w:ascii="Times New Roman" w:hAnsi="Times New Roman" w:cs="Times New Roman"/>
-          <w:sz w:val="24"/>
-          <w:szCs w:val="24"/>
-          <w:lang w:val="en-US"/>
-        </w:rPr>
-        <w:t xml:space="preserve"> menggunakan akun </w:t>
-      </w:r>
-      <w:r>
-        <w:rPr>
-          <w:rFonts w:ascii="Times New Roman" w:hAnsi="Times New Roman" w:cs="Times New Roman"/>
-          <w:i/>
-          <w:iCs/>
-          <w:sz w:val="24"/>
-          <w:szCs w:val="24"/>
-          <w:lang w:val="en-US"/>
-        </w:rPr>
-        <w:t>google</w:t>
-      </w:r>
-      <w:r>
-        <w:rPr>
-          <w:rFonts w:ascii="Times New Roman" w:hAnsi="Times New Roman" w:cs="Times New Roman"/>
-          <w:sz w:val="24"/>
-          <w:szCs w:val="24"/>
-          <w:lang w:val="en-US"/>
-        </w:rPr>
-        <w:t xml:space="preserve"> dan </w:t>
-      </w:r>
-      <w:r>
-        <w:rPr>
-          <w:rFonts w:ascii="Times New Roman" w:hAnsi="Times New Roman" w:cs="Times New Roman"/>
-          <w:i/>
-          <w:iCs/>
-          <w:sz w:val="24"/>
-          <w:szCs w:val="24"/>
-          <w:lang w:val="en-US"/>
-        </w:rPr>
-        <w:t>register</w:t>
-      </w:r>
-      <w:r>
-        <w:rPr>
-          <w:rFonts w:ascii="Times New Roman" w:hAnsi="Times New Roman" w:cs="Times New Roman"/>
-          <w:sz w:val="24"/>
-          <w:szCs w:val="24"/>
-          <w:lang w:val="en-US"/>
-        </w:rPr>
-        <w:t xml:space="preserve"> manual.</w:t>
-      </w:r>
-    </w:p>
-    <w:p>
-      <w:pPr>
-        <w:pStyle w:val="NoSpacing"/>
-        <w:numPr>
-          <w:ilvl w:val="0"/>
-          <w:numId w:val="2"/>
-        </w:numPr>
-        <w:spacing w:line="480" w:lineRule="auto"/>
-        <w:ind w:left="426" w:hanging="426"/>
-        <w:jc w:val="both"/>
-        <w:rPr>
-          <w:rFonts w:ascii="Times New Roman" w:hAnsi="Times New Roman" w:cs="Times New Roman"/>
-          <w:sz w:val="24"/>
-          <w:szCs w:val="24"/>
-          <w:lang w:val="id-ID"/>
-        </w:rPr>
-      </w:pPr>
-      <w:r>
-        <w:rPr>
-          <w:rFonts w:ascii="Times New Roman" w:hAnsi="Times New Roman" w:cs="Times New Roman"/>
-          <w:sz w:val="24"/>
-          <w:szCs w:val="24"/>
-          <w:lang w:val="id-ID"/>
-        </w:rPr>
-        <w:lastRenderedPageBreak/>
-        <w:t xml:space="preserve">Sistem </w:t>
-      </w:r>
-      <w:r>
-        <w:rPr>
-          <w:rFonts w:ascii="Times New Roman" w:hAnsi="Times New Roman" w:cs="Times New Roman"/>
-          <w:sz w:val="24"/>
-          <w:szCs w:val="24"/>
-          <w:lang w:val="en-US"/>
-        </w:rPr>
-        <w:t>informasi</w:t>
-      </w:r>
-      <w:r>
-        <w:rPr>
-          <w:rFonts w:ascii="Times New Roman" w:hAnsi="Times New Roman" w:cs="Times New Roman"/>
-          <w:sz w:val="24"/>
-          <w:szCs w:val="24"/>
-          <w:lang w:val="id-ID"/>
-        </w:rPr>
-        <w:t xml:space="preserve"> </w:t>
-      </w:r>
-      <w:r>
-        <w:rPr>
-          <w:rFonts w:ascii="Times New Roman" w:hAnsi="Times New Roman" w:cs="Times New Roman"/>
-          <w:sz w:val="24"/>
-          <w:szCs w:val="24"/>
-          <w:lang w:val="en-US"/>
-        </w:rPr>
-        <w:t>NusantaraKu: “Jelajahi Ragam Budaya Indonesia” hanya tersedia dalam bahasa Indonesia.</w:t>
-      </w:r>
-    </w:p>
-    <w:p>
-      <w:pPr>
-        <w:pStyle w:val="NoSpacing"/>
-        <w:spacing w:line="480" w:lineRule="auto"/>
-        <w:jc w:val="both"/>
-        <w:rPr>
-          <w:rFonts w:ascii="Times New Roman" w:hAnsi="Times New Roman" w:cs="Times New Roman"/>
-          <w:sz w:val="24"/>
-          <w:szCs w:val="24"/>
-          <w:lang w:val="id-ID"/>
-        </w:rPr>
-      </w:pPr>
-    </w:p>
-    <w:p>
-      <w:pPr>
-        <w:pStyle w:val="NoSpacing"/>
-        <w:numPr>
-          <w:ilvl w:val="1"/>
-          <w:numId w:val="1"/>
-        </w:numPr>
-        <w:spacing w:line="480" w:lineRule="auto"/>
-        <w:jc w:val="both"/>
-        <w:rPr>
-          <w:rFonts w:ascii="Times New Roman" w:hAnsi="Times New Roman" w:cs="Times New Roman"/>
-          <w:b/>
-          <w:bCs/>
-          <w:sz w:val="28"/>
-          <w:szCs w:val="28"/>
-          <w:lang w:val="id-ID"/>
-        </w:rPr>
-      </w:pPr>
-      <w:r>
-        <w:rPr>
-          <w:rFonts w:ascii="Times New Roman" w:hAnsi="Times New Roman" w:cs="Times New Roman"/>
-          <w:b/>
-          <w:bCs/>
-          <w:sz w:val="28"/>
-          <w:szCs w:val="28"/>
-          <w:lang w:val="id-ID"/>
-        </w:rPr>
-        <w:t xml:space="preserve"> TUJUAN DAN MANFAAT PENELITIAN</w:t>
-      </w:r>
-    </w:p>
-    <w:p>
-      <w:pPr>
-        <w:pStyle w:val="NoSpacing"/>
-        <w:spacing w:line="480" w:lineRule="auto"/>
-        <w:jc w:val="both"/>
-        <w:rPr>
-          <w:rFonts w:ascii="Times New Roman" w:hAnsi="Times New Roman" w:cs="Times New Roman"/>
-          <w:b/>
-          <w:bCs/>
-          <w:sz w:val="28"/>
-          <w:szCs w:val="28"/>
-          <w:lang w:val="id-ID"/>
-        </w:rPr>
-      </w:pPr>
-      <w:r>
-        <w:rPr>
-          <w:rFonts w:ascii="Times New Roman" w:hAnsi="Times New Roman" w:cs="Times New Roman"/>
-          <w:b/>
-          <w:bCs/>
-          <w:sz w:val="28"/>
-          <w:szCs w:val="28"/>
-          <w:lang w:val="id-ID"/>
-        </w:rPr>
-        <w:t>1.4.2 Tujuan Penelitian</w:t>
-      </w:r>
-    </w:p>
-    <w:p>
-      <w:pPr>
-        <w:pStyle w:val="NoSpacing"/>
-        <w:spacing w:line="480" w:lineRule="auto"/>
-        <w:ind w:firstLine="426"/>
-        <w:jc w:val="both"/>
-        <w:rPr>
-          <w:rFonts w:ascii="Times New Roman" w:hAnsi="Times New Roman" w:cs="Times New Roman"/>
-          <w:sz w:val="24"/>
-          <w:szCs w:val="24"/>
-          <w:lang w:val="id-ID"/>
-        </w:rPr>
-      </w:pPr>
-      <w:r>
-        <w:rPr>
-          <w:rFonts w:ascii="Times New Roman" w:hAnsi="Times New Roman" w:cs="Times New Roman"/>
-          <w:sz w:val="24"/>
-          <w:szCs w:val="24"/>
-          <w:lang w:val="id-ID"/>
-        </w:rPr>
-        <w:t>Adapun tujuan yang ingin dicapai melalui penelitian ini, yaitu :</w:t>
-      </w:r>
-    </w:p>
-    <w:p>
-      <w:pPr>
-        <w:pStyle w:val="NoSpacing"/>
-        <w:numPr>
-          <w:ilvl w:val="0"/>
-          <w:numId w:val="3"/>
-        </w:numPr>
-        <w:spacing w:line="480" w:lineRule="auto"/>
-        <w:jc w:val="both"/>
-        <w:rPr>
-          <w:rFonts w:ascii="Times New Roman" w:hAnsi="Times New Roman" w:cs="Times New Roman"/>
-          <w:b/>
-          <w:bCs/>
-          <w:sz w:val="24"/>
-          <w:szCs w:val="24"/>
-          <w:lang w:val="id-ID"/>
-        </w:rPr>
-      </w:pPr>
-      <w:r>
-        <w:rPr>
-          <w:rFonts w:ascii="Times New Roman" w:hAnsi="Times New Roman" w:cs="Times New Roman"/>
-          <w:sz w:val="24"/>
-          <w:szCs w:val="24"/>
-          <w:lang w:val="id-ID"/>
-        </w:rPr>
-        <w:t xml:space="preserve">Untuk menganalisa </w:t>
-      </w:r>
-      <w:r>
-        <w:rPr>
-          <w:rFonts w:ascii="Times New Roman" w:hAnsi="Times New Roman" w:cs="Times New Roman"/>
-          <w:sz w:val="24"/>
-          <w:szCs w:val="24"/>
-          <w:lang w:val="en-US"/>
-        </w:rPr>
-        <w:t>cara memperkenalkan budaya di seluruh Indonesia</w:t>
-      </w:r>
-    </w:p>
-    <w:p>
-      <w:pPr>
-        <w:pStyle w:val="NoSpacing"/>
-        <w:numPr>
-          <w:ilvl w:val="0"/>
-          <w:numId w:val="3"/>
-        </w:numPr>
-        <w:spacing w:line="480" w:lineRule="auto"/>
-        <w:jc w:val="both"/>
-        <w:rPr>
-          <w:rFonts w:ascii="Times New Roman" w:hAnsi="Times New Roman" w:cs="Times New Roman"/>
-          <w:b/>
-          <w:bCs/>
-          <w:sz w:val="28"/>
-          <w:szCs w:val="28"/>
-          <w:lang w:val="id-ID"/>
-        </w:rPr>
-      </w:pPr>
-      <w:r>
-        <w:rPr>
-          <w:rFonts w:ascii="Times New Roman" w:hAnsi="Times New Roman" w:cs="Times New Roman"/>
-          <w:sz w:val="24"/>
-          <w:szCs w:val="24"/>
-          <w:lang w:val="id-ID"/>
-        </w:rPr>
-        <w:t xml:space="preserve"> Untuk merancang sistem </w:t>
-      </w:r>
-      <w:r>
-        <w:rPr>
-          <w:rFonts w:ascii="Times New Roman" w:hAnsi="Times New Roman" w:cs="Times New Roman"/>
-          <w:sz w:val="24"/>
-          <w:szCs w:val="24"/>
-          <w:lang w:val="en-US"/>
-        </w:rPr>
-        <w:t xml:space="preserve">informasi </w:t>
-      </w:r>
-      <w:r>
-        <w:rPr>
-          <w:rFonts w:ascii="Times New Roman" w:hAnsi="Times New Roman" w:cs="Times New Roman"/>
-          <w:sz w:val="24"/>
-          <w:szCs w:val="24"/>
-          <w:lang w:val="en-US"/>
-        </w:rPr>
         <w:t>NusantaraKu: “Jelajahi Ragam Budaya Indonesia”</w:t>
       </w:r>
     </w:p>
     <w:p>
       <w:pPr>
-        <w:pStyle w:val="NoSpacing"/>
-        <w:spacing w:line="480" w:lineRule="auto"/>
-        <w:jc w:val="both"/>
-        <w:rPr>
-          <w:rFonts w:ascii="Times New Roman" w:hAnsi="Times New Roman" w:cs="Times New Roman"/>
-          <w:b/>
-          <w:bCs/>
-          <w:sz w:val="28"/>
-          <w:szCs w:val="28"/>
-          <w:lang w:val="id-ID"/>
-        </w:rPr>
-      </w:pPr>
-      <w:r>
-        <w:rPr>
-          <w:rFonts w:ascii="Times New Roman" w:hAnsi="Times New Roman" w:cs="Times New Roman"/>
-          <w:b/>
-          <w:bCs/>
-          <w:sz w:val="28"/>
-          <w:szCs w:val="28"/>
-          <w:lang w:val="id-ID"/>
-        </w:rPr>
+        <w:pStyle w:val="heading-3bab-1"/>
+      </w:pPr>
+      <w:r>
         <w:t>1.4.3 Manfaat Penelitian</w:t>
       </w:r>
     </w:p>
@@ -2140,29 +2151,13 @@
     </w:p>
     <w:p>
       <w:pPr>
-        <w:pStyle w:val="NoSpacing"/>
-        <w:numPr>
-          <w:ilvl w:val="1"/>
-          <w:numId w:val="1"/>
-        </w:numPr>
-        <w:spacing w:line="480" w:lineRule="auto"/>
-        <w:jc w:val="both"/>
-        <w:rPr>
-          <w:rFonts w:ascii="Times New Roman" w:hAnsi="Times New Roman" w:cs="Times New Roman"/>
-          <w:b/>
-          <w:bCs/>
-          <w:sz w:val="28"/>
-          <w:szCs w:val="28"/>
-          <w:lang w:val="id-ID"/>
-        </w:rPr>
-      </w:pPr>
-      <w:r>
-        <w:rPr>
-          <w:rFonts w:ascii="Times New Roman" w:hAnsi="Times New Roman" w:cs="Times New Roman"/>
-          <w:b/>
-          <w:bCs/>
-          <w:sz w:val="28"/>
-          <w:szCs w:val="28"/>
+        <w:pStyle w:val="heading-2bab1"/>
+        <w:rPr>
+          <w:lang w:val="id-ID"/>
+        </w:rPr>
+      </w:pPr>
+      <w:r>
+        <w:rPr>
           <w:lang w:val="id-ID"/>
         </w:rPr>
         <w:t xml:space="preserve"> SISTEMATIKA PENULISAN</w:t>
@@ -3147,19 +3142,12 @@
     </w:p>
     <w:p>
       <w:pPr>
-        <w:pStyle w:val="Heading1"/>
-        <w:numPr>
-          <w:ilvl w:val="0"/>
-          <w:numId w:val="0"/>
-        </w:numPr>
-        <w:pBdr>
-          <w:top w:val="nil"/>
-          <w:left w:val="nil"/>
-          <w:bottom w:val="nil"/>
-          <w:right w:val="nil"/>
-          <w:between w:val="nil"/>
-        </w:pBdr>
-        <w:jc w:val="center"/>
+        <w:spacing w:line="480" w:lineRule="auto"/>
+      </w:pPr>
+    </w:p>
+    <w:p>
+      <w:pPr>
+        <w:pStyle w:val="Heading1bab-1"/>
       </w:pPr>
       <w:r>
         <w:lastRenderedPageBreak/>
@@ -4029,7 +4017,7 @@
   <w:abstractNum w:abstractNumId="4" w15:restartNumberingAfterBreak="0">
     <w:nsid w:val="7DFF77F3"/>
     <w:multiLevelType w:val="multilevel"/>
-    <w:tmpl w:val="0152EB04"/>
+    <w:tmpl w:val="EAE4E7BE"/>
     <w:lvl w:ilvl="0">
       <w:start w:val="1"/>
       <w:numFmt w:val="decimal"/>
@@ -4045,6 +4033,7 @@
     <w:lvl w:ilvl="1">
       <w:start w:val="1"/>
       <w:numFmt w:val="decimal"/>
+      <w:pStyle w:val="heading-2bab1"/>
       <w:lvlText w:val="%1.%2"/>
       <w:lvlJc w:val="left"/>
       <w:pPr>
@@ -4867,6 +4856,7 @@
   </w:style>
   <w:style w:type="paragraph" w:styleId="NoSpacing">
     <w:name w:val="No Spacing"/>
+    <w:link w:val="NoSpacingChar"/>
     <w:uiPriority w:val="1"/>
     <w:qFormat/>
     <w:rsid w:val="00164409"/>
@@ -5110,6 +5100,122 @@
       <w14:ligatures w14:val="none"/>
     </w:rPr>
   </w:style>
+  <w:style w:type="paragraph" w:customStyle="1" w:styleId="Heading1bab-1">
+    <w:name w:val="Heading 1 bab-1"/>
+    <w:basedOn w:val="NoSpacing"/>
+    <w:link w:val="Heading1bab-1Char"/>
+    <w:qFormat/>
+    <w:rsid w:val="004B1C02"/>
+    <w:pPr>
+      <w:spacing w:line="480" w:lineRule="auto"/>
+      <w:jc w:val="center"/>
+    </w:pPr>
+    <w:rPr>
+      <w:rFonts w:ascii="Times New Roman" w:hAnsi="Times New Roman" w:cs="Times New Roman"/>
+      <w:b/>
+      <w:bCs/>
+      <w:sz w:val="28"/>
+      <w:szCs w:val="24"/>
+    </w:rPr>
+  </w:style>
+  <w:style w:type="character" w:customStyle="1" w:styleId="NoSpacingChar">
+    <w:name w:val="No Spacing Char"/>
+    <w:basedOn w:val="DefaultParagraphFont"/>
+    <w:link w:val="NoSpacing"/>
+    <w:uiPriority w:val="1"/>
+    <w:rsid w:val="004B1C02"/>
+    <w:rPr>
+      <w:kern w:val="0"/>
+      <w14:ligatures w14:val="none"/>
+    </w:rPr>
+  </w:style>
+  <w:style w:type="character" w:customStyle="1" w:styleId="Heading1bab-1Char">
+    <w:name w:val="Heading 1 bab-1 Char"/>
+    <w:basedOn w:val="NoSpacingChar"/>
+    <w:link w:val="Heading1bab-1"/>
+    <w:rsid w:val="004B1C02"/>
+    <w:rPr>
+      <w:rFonts w:ascii="Times New Roman" w:hAnsi="Times New Roman" w:cs="Times New Roman"/>
+      <w:b/>
+      <w:bCs/>
+      <w:kern w:val="0"/>
+      <w:sz w:val="28"/>
+      <w:szCs w:val="24"/>
+      <w14:ligatures w14:val="none"/>
+    </w:rPr>
+  </w:style>
+  <w:style w:type="paragraph" w:customStyle="1" w:styleId="heading-2bab1">
+    <w:name w:val="heading-2 bab 1"/>
+    <w:basedOn w:val="NoSpacing"/>
+    <w:link w:val="heading-2bab1Char"/>
+    <w:qFormat/>
+    <w:rsid w:val="004B1C02"/>
+    <w:pPr>
+      <w:numPr>
+        <w:ilvl w:val="1"/>
+        <w:numId w:val="1"/>
+      </w:numPr>
+      <w:spacing w:after="120" w:line="480" w:lineRule="auto"/>
+      <w:ind w:left="357" w:hanging="357"/>
+    </w:pPr>
+    <w:rPr>
+      <w:rFonts w:ascii="Times New Roman" w:hAnsi="Times New Roman" w:cs="Times New Roman"/>
+      <w:b/>
+      <w:bCs/>
+      <w:sz w:val="24"/>
+      <w:szCs w:val="24"/>
+    </w:rPr>
+  </w:style>
+  <w:style w:type="character" w:customStyle="1" w:styleId="heading-2bab1Char">
+    <w:name w:val="heading-2 bab 1 Char"/>
+    <w:basedOn w:val="NoSpacingChar"/>
+    <w:link w:val="heading-2bab1"/>
+    <w:rsid w:val="004B1C02"/>
+    <w:rPr>
+      <w:rFonts w:ascii="Times New Roman" w:hAnsi="Times New Roman" w:cs="Times New Roman"/>
+      <w:b/>
+      <w:bCs/>
+      <w:kern w:val="0"/>
+      <w:sz w:val="24"/>
+      <w:szCs w:val="24"/>
+      <w14:ligatures w14:val="none"/>
+    </w:rPr>
+  </w:style>
+  <w:style w:type="paragraph" w:customStyle="1" w:styleId="heading-3bab-1">
+    <w:name w:val="heading-3 bab-1"/>
+    <w:basedOn w:val="NoSpacing"/>
+    <w:link w:val="heading-3bab-1Char"/>
+    <w:qFormat/>
+    <w:rsid w:val="004B1C02"/>
+    <w:pPr>
+      <w:spacing w:line="480" w:lineRule="auto"/>
+      <w:jc w:val="both"/>
+    </w:pPr>
+    <w:rPr>
+      <w:rFonts w:ascii="Times New Roman" w:hAnsi="Times New Roman" w:cs="Times New Roman"/>
+      <w:b/>
+      <w:bCs/>
+      <w:sz w:val="24"/>
+      <w:szCs w:val="28"/>
+      <w:lang w:val="id-ID"/>
+    </w:rPr>
+  </w:style>
+  <w:style w:type="character" w:customStyle="1" w:styleId="heading-3bab-1Char">
+    <w:name w:val="heading-3 bab-1 Char"/>
+    <w:basedOn w:val="NoSpacingChar"/>
+    <w:link w:val="heading-3bab-1"/>
+    <w:rsid w:val="004B1C02"/>
+    <w:rPr>
+      <w:rFonts w:ascii="Times New Roman" w:hAnsi="Times New Roman" w:cs="Times New Roman"/>
+      <w:b/>
+      <w:bCs/>
+      <w:kern w:val="0"/>
+      <w:sz w:val="24"/>
+      <w:szCs w:val="28"/>
+      <w:lang w:val="id-ID"/>
+      <w14:ligatures w14:val="none"/>
+    </w:rPr>
+  </w:style>
 </w:styles>
 </file>
 
@@ -5196,7 +5302,7 @@
   </w:compat>
   <w:rsids>
     <w:rsidRoot w:val="003F6D18"/>
-    <w:rsid w:val="00012CA2"/>
+    <w:rsid w:val="00372F95"/>
     <w:rsid w:val="003F6D18"/>
     <w:rsid w:val="00405EA6"/>
     <w:rsid w:val="00A039B9"/>

</xml_diff>